<commit_message>
BC Html Build and Unit 1 Videos
</commit_message>
<xml_diff>
--- a/docs/units/3_unit/05_lesson/project_canada.docx
+++ b/docs/units/3_unit/05_lesson/project_canada.docx
@@ -16,20 +16,26 @@
         <w:pStyle w:val="FirstParagraph"/>
       </w:pPr>
       <w:r>
-        <w:t>Using variables, functions, and conditionals in Python, students will celebrate Canada by creating their own unique variation of the classic Cross-Country Canada game (</w:t>
-      </w:r>
-      <w:hyperlink r:id="rId7" w:history="1">
+        <w:t xml:space="preserve">Using variables, </w:t>
+      </w:r>
+      <w:r>
+        <w:t xml:space="preserve">lists, </w:t>
+      </w:r>
+      <w:r>
+        <w:t>functions, and conditionals in Python, students will celebrate Canada by creating their own unique variation of the classic Cross-Country Canada game</w:t>
+      </w:r>
+      <w:r>
+        <w:t>.</w:t>
+      </w:r>
+      <w:r>
+        <w:t xml:space="preserve"> (</w:t>
+      </w:r>
+      <w:hyperlink r:id="rId7" w:anchor="Crosscountry_Canada_(1986))" w:history="1">
         <w:r>
           <w:rPr>
             <w:rStyle w:val="Hyperlink"/>
           </w:rPr>
-          <w:t>https://en.wikipedia.org/wiki/Cross-Country_(video_game_series)#Crosscountry_Canada_(198</w:t>
-        </w:r>
-        <w:r>
-          <w:rPr>
-            <w:rStyle w:val="Hyperlink"/>
-          </w:rPr>
-          <w:t>6))</w:t>
+          <w:t>https://en.wikipedia.org/wiki/Cross-Country_(video_game_series)#Crosscountry_Canada_(1986))</w:t>
         </w:r>
       </w:hyperlink>
     </w:p>
@@ -47,34 +53,24 @@
         <w:pStyle w:val="FirstParagraph"/>
       </w:pPr>
       <w:r>
-        <w:t xml:space="preserve">Cross-Country Canada was a text based video game popular in the 90’s. This beloved retro game was both educational and entertaining. An online version is available to play here: </w:t>
-      </w:r>
-      <w:hyperlink r:id="rId8">
-        <w:r>
-          <w:rPr>
-            <w:rStyle w:val="Hyperlink"/>
-          </w:rPr>
-          <w:t>https://archive.org/details/msdos_Cross-Country_Canada_1991</w:t>
-        </w:r>
-      </w:hyperlink>
-      <w:r>
-        <w:t xml:space="preserve"> . At the start of the game, the player is given a goal to deliver (by truck) a commodity from one Canadian city to another. To achieve your goal, the player must reference a city-com</w:t>
-      </w:r>
-      <w:r>
-        <w:t xml:space="preserve">modity cross reference chart, such as </w:t>
-      </w:r>
-      <w:hyperlink r:id="rId9">
-        <w:r>
-          <w:rPr>
-            <w:rStyle w:val="Hyperlink"/>
-          </w:rPr>
-          <w:t>https://archive.org/details/msdos_Cross-Country_Canada_1991</w:t>
-        </w:r>
-      </w:hyperlink>
-      <w:r>
-        <w:t xml:space="preserve"> . The player must also know which commands are recognized, such as:</w:t>
-      </w:r>
-      <w:hyperlink r:id="rId10">
+        <w:t>Cross-Country Canada was a text</w:t>
+      </w:r>
+      <w:r>
+        <w:t>-</w:t>
+      </w:r>
+      <w:r>
+        <w:t>based video game popular in the 90’s. This beloved retro game was both educational and entertaining. At the start of the game, the player is given a goal to deliver (by truck) commodit</w:t>
+      </w:r>
+      <w:r>
+        <w:t>ies</w:t>
+      </w:r>
+      <w:r>
+        <w:t xml:space="preserve"> from one Canadian city to another. To achieve your goal, the player must reference a city-commodity cross reference chart</w:t>
+      </w:r>
+      <w:r>
+        <w:t xml:space="preserve"> and also know which commands are recognized: </w:t>
+      </w:r>
+      <w:hyperlink r:id="rId8" w:history="1">
         <w:r>
           <w:rPr>
             <w:rStyle w:val="Hyperlink"/>
@@ -82,9 +78,6 @@
           <w:t>https://gamefaqs.gamespot.com/pc/566644-cross-country-canada/faqs/30240</w:t>
         </w:r>
       </w:hyperlink>
-      <w:r>
-        <w:t xml:space="preserve"> .</w:t>
-      </w:r>
     </w:p>
     <w:p>
       <w:pPr>
@@ -113,7 +106,10 @@
         <w:t xml:space="preserve">Behaviour (Suggestions for </w:t>
       </w:r>
       <w:r>
-        <w:t>a Basic Version)</w:t>
+        <w:t>the</w:t>
+      </w:r>
+      <w:r>
+        <w:t xml:space="preserve"> Basic Version)</w:t>
       </w:r>
     </w:p>
     <w:p>
@@ -125,7 +121,13 @@
         <w:spacing w:after="0"/>
       </w:pPr>
       <w:r>
-        <w:t>The player starts in one city (random).</w:t>
+        <w:t>The player starts</w:t>
+      </w:r>
+      <w:r>
+        <w:t xml:space="preserve"> the trip in Vancouver, BC and ends the trip in Halifax, NS.</w:t>
+      </w:r>
+      <w:r>
+        <w:t xml:space="preserve"> The player will only travel in one direction.</w:t>
       </w:r>
     </w:p>
     <w:p>
@@ -137,7 +139,16 @@
         <w:spacing w:after="0"/>
       </w:pPr>
       <w:r>
-        <w:t>The player is given a commodity and a destination city (random).</w:t>
+        <w:t xml:space="preserve">The player is given </w:t>
+      </w:r>
+      <w:r>
+        <w:t>one commodity</w:t>
+      </w:r>
+      <w:r>
+        <w:t xml:space="preserve"> to deliver</w:t>
+      </w:r>
+      <w:r>
+        <w:t>.</w:t>
       </w:r>
     </w:p>
     <w:p>
@@ -149,7 +160,31 @@
         <w:spacing w:after="0"/>
       </w:pPr>
       <w:r>
-        <w:t>The player must navigate the truck to a city to pick up a commodity, and deliver it to the destination, within 30 days.</w:t>
+        <w:t xml:space="preserve">The player must navigate the truck to </w:t>
+      </w:r>
+      <w:r>
+        <w:t xml:space="preserve">different </w:t>
+      </w:r>
+      <w:r>
+        <w:t>cit</w:t>
+      </w:r>
+      <w:r>
+        <w:t>ies</w:t>
+      </w:r>
+      <w:r>
+        <w:t xml:space="preserve"> to pick up </w:t>
+      </w:r>
+      <w:r>
+        <w:t>the commodity</w:t>
+      </w:r>
+      <w:r>
+        <w:t xml:space="preserve">, and deliver </w:t>
+      </w:r>
+      <w:r>
+        <w:t>it</w:t>
+      </w:r>
+      <w:r>
+        <w:t xml:space="preserve"> to the destination, within 30 days.</w:t>
       </w:r>
     </w:p>
     <w:p>
@@ -161,10 +196,7 @@
         <w:spacing w:after="0"/>
       </w:pPr>
       <w:r>
-        <w:t>At the beginni</w:t>
-      </w:r>
-      <w:r>
-        <w:t>ng of the game, user is asked their name.</w:t>
+        <w:t>At the beginning of the game, user is asked their name.</w:t>
       </w:r>
     </w:p>
     <w:p>
@@ -182,7 +214,7 @@
     <w:p>
       <w:pPr>
         <w:numPr>
-          <w:ilvl w:val="0"/>
+          <w:ilvl w:val="1"/>
           <w:numId w:val="2"/>
         </w:numPr>
         <w:spacing w:after="0"/>
@@ -191,16 +223,52 @@
         <w:rPr>
           <w:rStyle w:val="VerbatimChar"/>
         </w:rPr>
-        <w:t>travel (East or West)</w:t>
-      </w:r>
-      <w:r>
-        <w:t>: moves you randomly between 100-200km and takes 3-7 days (random)</w:t>
+        <w:t>t</w:t>
+      </w:r>
+      <w:r>
+        <w:rPr>
+          <w:rStyle w:val="VerbatimChar"/>
+        </w:rPr>
+        <w:t>ravel</w:t>
+      </w:r>
+      <w:r>
+        <w:rPr>
+          <w:rStyle w:val="VerbatimChar"/>
+        </w:rPr>
+        <w:t xml:space="preserve"> (t)</w:t>
+      </w:r>
+      <w:r>
+        <w:t xml:space="preserve">: moves you randomly between </w:t>
+      </w:r>
+      <w:r>
+        <w:t>5</w:t>
+      </w:r>
+      <w:r>
+        <w:t>00-</w:t>
+      </w:r>
+      <w:r>
+        <w:t>12</w:t>
+      </w:r>
+      <w:r>
+        <w:t>00</w:t>
+      </w:r>
+      <w:r>
+        <w:t xml:space="preserve"> </w:t>
+      </w:r>
+      <w:r>
+        <w:t xml:space="preserve">km and takes </w:t>
+      </w:r>
+      <w:r>
+        <w:t>1-3</w:t>
+      </w:r>
+      <w:r>
+        <w:t xml:space="preserve"> days (random)</w:t>
       </w:r>
     </w:p>
     <w:p>
       <w:pPr>
         <w:numPr>
-          <w:ilvl w:val="0"/>
+          <w:ilvl w:val="1"/>
           <w:numId w:val="2"/>
         </w:numPr>
         <w:spacing w:after="0"/>
@@ -212,63 +280,166 @@
         <w:t>rest</w:t>
       </w:r>
       <w:r>
-        <w:t>: incr</w:t>
-      </w:r>
-      <w:r>
-        <w:t>eases health 1 level (up to 5 maximum) and takes 2-5 days (random).</w:t>
+        <w:rPr>
+          <w:rStyle w:val="VerbatimChar"/>
+        </w:rPr>
+        <w:t xml:space="preserve"> (r)</w:t>
+      </w:r>
+      <w:r>
+        <w:t xml:space="preserve">: increases health 1 level (up to 5 maximum) and takes </w:t>
+      </w:r>
+      <w:r>
+        <w:t>1-3</w:t>
+      </w:r>
+      <w:r>
+        <w:t xml:space="preserve"> days (random).</w:t>
       </w:r>
     </w:p>
     <w:p>
       <w:pPr>
         <w:numPr>
-          <w:ilvl w:val="0"/>
+          <w:ilvl w:val="1"/>
           <w:numId w:val="2"/>
         </w:numPr>
         <w:spacing w:after="0"/>
       </w:pPr>
-      <w:proofErr w:type="gramStart"/>
       <w:r>
         <w:rPr>
           <w:rStyle w:val="VerbatimChar"/>
         </w:rPr>
-        <w:t>eat</w:t>
-      </w:r>
-      <w:r>
-        <w:t>:</w:t>
-      </w:r>
-      <w:proofErr w:type="gramEnd"/>
-      <w:r>
-        <w:t xml:space="preserve"> eat at a restaurant 1-3 kgs of food (random).:</w:t>
+        <w:t>buy food (b)</w:t>
+      </w:r>
+      <w:r>
+        <w:t xml:space="preserve">: </w:t>
+      </w:r>
+      <w:r>
+        <w:t>buys food between 50-150 kg</w:t>
+      </w:r>
+      <w:r>
+        <w:t xml:space="preserve"> (random)</w:t>
+      </w:r>
+      <w:r>
+        <w:t xml:space="preserve"> and takes 1 day</w:t>
       </w:r>
     </w:p>
     <w:p>
       <w:pPr>
         <w:numPr>
-          <w:ilvl w:val="0"/>
+          <w:ilvl w:val="1"/>
           <w:numId w:val="2"/>
         </w:numPr>
         <w:spacing w:after="0"/>
       </w:pPr>
       <w:r>
-        <w:t>‘get (commodity name)’: pickup the commodity</w:t>
+        <w:rPr>
+          <w:rStyle w:val="VerbatimChar"/>
+        </w:rPr>
+        <w:t>get</w:t>
+      </w:r>
+      <w:r>
+        <w:rPr>
+          <w:rStyle w:val="VerbatimChar"/>
+        </w:rPr>
+        <w:t xml:space="preserve"> (g)</w:t>
+      </w:r>
+      <w:r>
+        <w:t>:</w:t>
+      </w:r>
+      <w:r>
+        <w:t xml:space="preserve"> pick</w:t>
+      </w:r>
+      <w:r>
+        <w:t xml:space="preserve"> </w:t>
+      </w:r>
+      <w:r>
+        <w:t xml:space="preserve">up the </w:t>
+      </w:r>
+      <w:r>
+        <w:t>commodity</w:t>
+      </w:r>
+      <w:r>
+        <w:t xml:space="preserve"> at the city</w:t>
+      </w:r>
+      <w:r>
+        <w:t>.</w:t>
       </w:r>
     </w:p>
     <w:p>
       <w:pPr>
         <w:numPr>
-          <w:ilvl w:val="0"/>
+          <w:ilvl w:val="1"/>
           <w:numId w:val="2"/>
         </w:numPr>
         <w:spacing w:after="0"/>
       </w:pPr>
       <w:r>
-        <w:t>‘fill up’: fills up your gas tank</w:t>
+        <w:rPr>
+          <w:rStyle w:val="VerbatimChar"/>
+        </w:rPr>
+        <w:t>s</w:t>
+      </w:r>
+      <w:r>
+        <w:rPr>
+          <w:rStyle w:val="VerbatimChar"/>
+        </w:rPr>
+        <w:t>tatus</w:t>
+      </w:r>
+      <w:r>
+        <w:rPr>
+          <w:rStyle w:val="VerbatimChar"/>
+        </w:rPr>
+        <w:t xml:space="preserve"> (s)</w:t>
+      </w:r>
+      <w:r>
+        <w:t xml:space="preserve">: lists </w:t>
+      </w:r>
+      <w:r>
+        <w:t>location</w:t>
+      </w:r>
+      <w:r>
+        <w:t>, health</w:t>
+      </w:r>
+      <w:r>
+        <w:t xml:space="preserve"> level</w:t>
+      </w:r>
+      <w:r>
+        <w:t xml:space="preserve">, distance traveled, </w:t>
+      </w:r>
+      <w:r>
+        <w:t>food available</w:t>
+      </w:r>
+      <w:r>
+        <w:t>, commodity picked up (if any)</w:t>
+      </w:r>
+      <w:r>
+        <w:t xml:space="preserve"> </w:t>
+      </w:r>
+      <w:r>
+        <w:t xml:space="preserve">and </w:t>
+      </w:r>
+      <w:r>
+        <w:t xml:space="preserve">number of </w:t>
+      </w:r>
+      <w:r>
+        <w:t>day</w:t>
+      </w:r>
+      <w:r>
+        <w:t>s</w:t>
+      </w:r>
+      <w:r>
+        <w:t xml:space="preserve"> </w:t>
+      </w:r>
+      <w:r>
+        <w:t>travelled</w:t>
+      </w:r>
+      <w:r>
+        <w:t>.</w:t>
       </w:r>
     </w:p>
     <w:p>
       <w:pPr>
         <w:numPr>
-          <w:ilvl w:val="0"/>
+          <w:ilvl w:val="1"/>
           <w:numId w:val="2"/>
         </w:numPr>
         <w:spacing w:after="0"/>
@@ -277,16 +448,28 @@
         <w:rPr>
           <w:rStyle w:val="VerbatimChar"/>
         </w:rPr>
-        <w:t>status</w:t>
-      </w:r>
-      <w:r>
-        <w:t>: lists city, health, distance traveled, and day.</w:t>
+        <w:t>h</w:t>
+      </w:r>
+      <w:r>
+        <w:rPr>
+          <w:rStyle w:val="VerbatimChar"/>
+        </w:rPr>
+        <w:t>elp</w:t>
+      </w:r>
+      <w:r>
+        <w:rPr>
+          <w:rStyle w:val="VerbatimChar"/>
+        </w:rPr>
+        <w:t xml:space="preserve"> (?)</w:t>
+      </w:r>
+      <w:r>
+        <w:t>: lists all the commands.</w:t>
       </w:r>
     </w:p>
     <w:p>
       <w:pPr>
         <w:numPr>
-          <w:ilvl w:val="0"/>
+          <w:ilvl w:val="1"/>
           <w:numId w:val="2"/>
         </w:numPr>
         <w:spacing w:after="0"/>
@@ -295,25 +478,19 @@
         <w:rPr>
           <w:rStyle w:val="VerbatimChar"/>
         </w:rPr>
-        <w:t>help</w:t>
-      </w:r>
-      <w:r>
-        <w:t>: lists all the commands.</w:t>
-      </w:r>
-    </w:p>
-    <w:p>
-      <w:pPr>
-        <w:numPr>
-          <w:ilvl w:val="0"/>
-          <w:numId w:val="2"/>
-        </w:numPr>
-        <w:spacing w:after="0"/>
-      </w:pPr>
+        <w:t>q</w:t>
+      </w:r>
       <w:r>
         <w:rPr>
           <w:rStyle w:val="VerbatimChar"/>
         </w:rPr>
-        <w:t>quit</w:t>
+        <w:t>uit</w:t>
+      </w:r>
+      <w:r>
+        <w:rPr>
+          <w:rStyle w:val="VerbatimChar"/>
+        </w:rPr>
+        <w:t xml:space="preserve"> (q)</w:t>
       </w:r>
       <w:r>
         <w:t>: will end the game.</w:t>
@@ -342,7 +519,13 @@
       </w:pPr>
       <w:r>
         <w:lastRenderedPageBreak/>
-        <w:t>travel is always East or West (most populated regions in Canada are along the southern border).</w:t>
+        <w:t>L</w:t>
+      </w:r>
+      <w:r>
+        <w:t>imit the map to have only 7-10 major cities</w:t>
+      </w:r>
+      <w:r>
+        <w:t>.</w:t>
       </w:r>
     </w:p>
     <w:p>
@@ -355,7 +538,13 @@
         <w:spacing w:before="0" w:after="0"/>
       </w:pPr>
       <w:r>
-        <w:t>limit the map to have only 7-10 major cities</w:t>
+        <w:t>L</w:t>
+      </w:r>
+      <w:r>
+        <w:t>imit each city to have only 1 commodit</w:t>
+      </w:r>
+      <w:r>
+        <w:t>y</w:t>
       </w:r>
     </w:p>
     <w:p>
@@ -368,10 +557,13 @@
         <w:spacing w:before="0" w:after="0"/>
       </w:pPr>
       <w:r>
-        <w:t xml:space="preserve">limit each city to have only 1-2 </w:t>
-      </w:r>
-      <w:r>
-        <w:t>commodities</w:t>
+        <w:t>The player eats 5</w:t>
+      </w:r>
+      <w:r>
+        <w:t xml:space="preserve"> </w:t>
+      </w:r>
+      <w:r>
+        <w:t>kgs of food a day.</w:t>
       </w:r>
     </w:p>
     <w:p>
@@ -384,61 +576,8 @@
         <w:spacing w:before="0" w:after="0"/>
       </w:pPr>
       <w:r>
-        <w:t>The player’s health randomly decreases by a random amount every few moves.</w:t>
-      </w:r>
-    </w:p>
-    <w:p>
-      <w:pPr>
-        <w:pStyle w:val="Compact"/>
-        <w:numPr>
-          <w:ilvl w:val="1"/>
-          <w:numId w:val="3"/>
-        </w:numPr>
-        <w:spacing w:before="0" w:after="0"/>
-      </w:pPr>
-      <w:r>
-        <w:t>The player eats 5kgs of food a day.</w:t>
-      </w:r>
-    </w:p>
-    <w:p>
-      <w:pPr>
-        <w:pStyle w:val="Compact"/>
-        <w:numPr>
-          <w:ilvl w:val="1"/>
-          <w:numId w:val="3"/>
-        </w:numPr>
-        <w:spacing w:before="0" w:after="0"/>
-      </w:pPr>
-      <w:r>
-        <w:t>The truck’s gas tank is 10,000 Litres</w:t>
-      </w:r>
-    </w:p>
-    <w:p>
-      <w:pPr>
-        <w:pStyle w:val="Compact"/>
-        <w:numPr>
-          <w:ilvl w:val="1"/>
-          <w:numId w:val="3"/>
-        </w:numPr>
-        <w:spacing w:before="0" w:after="0"/>
-      </w:pPr>
-      <w:r>
-        <w:t xml:space="preserve">The truck can drive 100km with 10 Litres of gas (reference: </w:t>
-      </w:r>
-      <w:hyperlink r:id="rId11">
-        <w:r>
-          <w:rPr>
-            <w:rStyle w:val="Hyperlink"/>
-          </w:rPr>
-          <w:t>https://www.nrcan.gc.ca/sites/www.nrcan.gc.ca/</w:t>
-        </w:r>
-        <w:r>
-          <w:rPr>
-            <w:rStyle w:val="Hyperlink"/>
-          </w:rPr>
-          <w:t>files/oee/pdf/transportation/tools/fuelratings/2018%20Fuel%20Consumption%20Guide.pdf</w:t>
-        </w:r>
-      </w:hyperlink>
+        <w:t>The player’s health decreases by a random amount every few moves.</w:t>
+      </w:r>
     </w:p>
     <w:p>
       <w:r>
@@ -471,16 +610,19 @@
         <w:pStyle w:val="FirstParagraph"/>
       </w:pPr>
       <w:r>
-        <w:t>In this project, we are creating a software simula</w:t>
-      </w:r>
-      <w:r>
-        <w:t xml:space="preserve">tion of a real-world activity and within a real-world geographical context. As you design your game, be sure to research the location, roads, and natural resources associated with your chosen locations, so as to make the game as realistic as possible. One </w:t>
-      </w:r>
-      <w:r>
-        <w:t>advantage of software is ease of accessibility by internet transfer. We are able to share digital creations/games with players who live even in remote or un-noticed locations. At the same time, all players are introduced to, and educated about, the valuabl</w:t>
-      </w:r>
-      <w:r>
-        <w:t>e resources of our land and the incredible vastness of the our nation.</w:t>
+        <w:t xml:space="preserve">In this project, we are creating a software simulation of a real-world activity and within a real-world geographical context. As you design your game, be sure to research the location, roads, and natural resources associated with your chosen locations, to make the game as realistic as possible. One advantage of software is ease of accessibility by internet transfer. We </w:t>
+      </w:r>
+      <w:r>
+        <w:t>can</w:t>
+      </w:r>
+      <w:r>
+        <w:t xml:space="preserve"> share digital creations/games with players who live even in remote or un-noticed locations. At the same time, all players are introduced to, and educated about, the valuable resources of our land and the incredible vastness of</w:t>
+      </w:r>
+      <w:r>
+        <w:t xml:space="preserve"> our </w:t>
+      </w:r>
+      <w:r>
+        <w:t>nation.</w:t>
       </w:r>
     </w:p>
     <w:p>
@@ -488,10 +630,7 @@
         <w:pStyle w:val="BodyText"/>
       </w:pPr>
       <w:r>
-        <w:t>Sharing your digital creation provides opportunity for collecting feedback, cross-pollination ideas, and direct future development iterations. Find a school in another part of the count</w:t>
-      </w:r>
-      <w:r>
-        <w:t>ry who might be interested to play / test out some of your class projects. Provide a quick survey of questions to relating to their user experience, joys and frustrations, together with ideas for future improvements.</w:t>
+        <w:t>Sharing your digital creation provides opportunity for collecting feedback, cross-pollination ideas, and direct future development iterations. Find a school in another part of the country who might be interested to play / test out some of your class projects. Provide a quick survey of questions to relating to their user experience, joys and frustrations, together with ideas for future improvements.</w:t>
       </w:r>
     </w:p>
     <w:p>
@@ -521,7 +660,10 @@
         </w:numPr>
       </w:pPr>
       <w:r>
-        <w:t>Document the behaviour of your game. This includes the list of commands, and list of city/commodities.</w:t>
+        <w:t>Document the behaviour of your game. This includes the list of commands, and list of city/commodities</w:t>
+      </w:r>
+      <w:r>
+        <w:t xml:space="preserve"> and assumptions</w:t>
       </w:r>
     </w:p>
     <w:p>
@@ -545,10 +687,7 @@
         </w:numPr>
       </w:pPr>
       <w:r>
-        <w:t>Show this proposal to your teacher,</w:t>
-      </w:r>
-      <w:r>
-        <w:t xml:space="preserve"> to make sure that the scope is suitable.</w:t>
+        <w:t>Show this proposal to your teacher, to make sure that the scope is suitable.</w:t>
       </w:r>
     </w:p>
     <w:p>
@@ -564,8 +703,10 @@
       </w:pPr>
       <w:bookmarkStart w:id="7" w:name="emphasize-with-students-the-following"/>
       <w:r>
-        <w:lastRenderedPageBreak/>
         <w:t>Emphasize with students the following</w:t>
+      </w:r>
+      <w:r>
+        <w:t>:</w:t>
       </w:r>
     </w:p>
     <w:p>
@@ -583,13 +724,11 @@
         <w:pStyle w:val="FirstParagraph"/>
       </w:pPr>
       <w:r>
-        <w:t xml:space="preserve">Every project must have a scope. This is an initial document or plan of what your software is supposed to do, or will </w:t>
-      </w:r>
-      <w:r>
-        <w:t>do. Before you begin the design and coding of this game, write down the behaviour of your game. You can use the suggestions above, or modify it to be more unique. However, keep your scope simple and clear. Resist the urge to overly complicate the game in y</w:t>
-      </w:r>
-      <w:r>
-        <w:t>our scope definition. Once you get a basic version that is working, you can add new commands or features in a future revision! Software development is iterative, and scaffolds over time.</w:t>
+        <w:t xml:space="preserve">Every project must have a scope. This is an initial document or plan of what your software is supposed to do, or will do. Before you begin the design and coding of this game, write down the behaviour of your game. You can use the suggestions above, or </w:t>
+      </w:r>
+      <w:r>
+        <w:lastRenderedPageBreak/>
+        <w:t>modify it to be more unique. However, keep your scope simple and clear. Resist the urge to overly complicate the game in your scope definition. Once you get a basic version that is working, you can add new commands or features in a future revision! Software development is iterative, and scaffolds over time.</w:t>
       </w:r>
     </w:p>
     <w:p>
@@ -597,57 +736,6 @@
         <w:pict w14:anchorId="01C220EA">
           <v:rect id="_x0000_i1028" style="width:0;height:1.5pt" o:hralign="center" o:hrstd="t" o:hr="t"/>
         </w:pict>
-      </w:r>
-    </w:p>
-    <w:p>
-      <w:pPr>
-        <w:pStyle w:val="Compact"/>
-        <w:numPr>
-          <w:ilvl w:val="0"/>
-          <w:numId w:val="5"/>
-        </w:numPr>
-      </w:pPr>
-      <w:r>
-        <w:t>Create functions for all options a player can take</w:t>
-      </w:r>
-    </w:p>
-    <w:p>
-      <w:pPr>
-        <w:pStyle w:val="Compact"/>
-        <w:numPr>
-          <w:ilvl w:val="0"/>
-          <w:numId w:val="5"/>
-        </w:numPr>
-      </w:pPr>
-      <w:r>
-        <w:t>Use global to ke</w:t>
-      </w:r>
-      <w:r>
-        <w:t>ep track of player health, food, distance to go, current day, etc.</w:t>
-      </w:r>
-    </w:p>
-    <w:p>
-      <w:pPr>
-        <w:pStyle w:val="Compact"/>
-        <w:numPr>
-          <w:ilvl w:val="0"/>
-          <w:numId w:val="5"/>
-        </w:numPr>
-      </w:pPr>
-      <w:r>
-        <w:t>Create a function add_day which updates the day</w:t>
-      </w:r>
-    </w:p>
-    <w:p>
-      <w:pPr>
-        <w:pStyle w:val="Compact"/>
-        <w:numPr>
-          <w:ilvl w:val="0"/>
-          <w:numId w:val="5"/>
-        </w:numPr>
-      </w:pPr>
-      <w:r>
-        <w:t>Create a function select_action which uses a while loop to call add_day function</w:t>
       </w:r>
     </w:p>
     <w:p>
@@ -662,23 +750,14 @@
         <w:t>Grading</w:t>
       </w:r>
     </w:p>
-    <w:p>
-      <w:pPr>
-        <w:pStyle w:val="Heading3"/>
-      </w:pPr>
-      <w:bookmarkStart w:id="10" w:name="schemerubric"/>
-      <w:r>
-        <w:t>Scheme/Rubric</w:t>
-      </w:r>
-    </w:p>
     <w:tbl>
       <w:tblPr>
         <w:tblStyle w:val="Table"/>
-        <w:tblW w:w="0" w:type="pct"/>
+        <w:tblW w:w="3746" w:type="pct"/>
         <w:tblLook w:val="0020" w:firstRow="1" w:lastRow="0" w:firstColumn="0" w:lastColumn="0" w:noHBand="0" w:noVBand="0"/>
       </w:tblPr>
       <w:tblGrid>
-        <w:gridCol w:w="6570"/>
+        <w:gridCol w:w="6569"/>
         <w:gridCol w:w="605"/>
       </w:tblGrid>
       <w:tr>
@@ -686,7 +765,7 @@
           <w:tcPr>
             <w:tcW w:w="0" w:type="auto"/>
             <w:tcBorders>
-              <w:bottom w:val="single" w:sz="0" w:space="0" w:color="auto"/>
+              <w:bottom w:val="single" w:sz="4" w:space="0" w:color="auto"/>
             </w:tcBorders>
             <w:vAlign w:val="bottom"/>
           </w:tcPr>
@@ -694,11 +773,24 @@
             <w:pPr>
               <w:pStyle w:val="Compact"/>
             </w:pPr>
+            <w:bookmarkStart w:id="10" w:name="schemerubric"/>
             <w:r>
               <w:rPr>
                 <w:b/>
               </w:rPr>
-              <w:t>Functional Correctness(Behavior)</w:t>
+              <w:t>Functional Correctness</w:t>
+            </w:r>
+            <w:r>
+              <w:rPr>
+                <w:b/>
+              </w:rPr>
+              <w:t xml:space="preserve"> </w:t>
+            </w:r>
+            <w:r>
+              <w:rPr>
+                <w:b/>
+              </w:rPr>
+              <w:t>(Behavior)</w:t>
             </w:r>
           </w:p>
         </w:tc>
@@ -706,7 +798,7 @@
           <w:tcPr>
             <w:tcW w:w="0" w:type="auto"/>
             <w:tcBorders>
-              <w:bottom w:val="single" w:sz="0" w:space="0" w:color="auto"/>
+              <w:bottom w:val="single" w:sz="4" w:space="0" w:color="auto"/>
             </w:tcBorders>
             <w:vAlign w:val="bottom"/>
           </w:tcPr>
@@ -717,6 +809,9 @@
         <w:tc>
           <w:tcPr>
             <w:tcW w:w="0" w:type="auto"/>
+            <w:tcBorders>
+              <w:top w:val="single" w:sz="4" w:space="0" w:color="auto"/>
+            </w:tcBorders>
           </w:tcPr>
           <w:p>
             <w:pPr>
@@ -738,22 +833,25 @@
               <w:t>rest</w:t>
             </w:r>
             <w:r>
-              <w:t xml:space="preserve">, </w:t>
-            </w:r>
-            <w:r>
               <w:rPr>
                 <w:rStyle w:val="VerbatimChar"/>
               </w:rPr>
-              <w:t>eat</w:t>
-            </w:r>
-            <w:r>
-              <w:t>, ‘fill up’</w:t>
-            </w:r>
-          </w:p>
-        </w:tc>
-        <w:tc>
-          <w:tcPr>
-            <w:tcW w:w="0" w:type="auto"/>
+              <w:t>,buy food</w:t>
+            </w:r>
+            <w:r>
+              <w:rPr>
+                <w:rStyle w:val="VerbatimChar"/>
+              </w:rPr>
+              <w:t>,get</w:t>
+            </w:r>
+          </w:p>
+        </w:tc>
+        <w:tc>
+          <w:tcPr>
+            <w:tcW w:w="0" w:type="auto"/>
+            <w:tcBorders>
+              <w:top w:val="single" w:sz="4" w:space="0" w:color="auto"/>
+            </w:tcBorders>
           </w:tcPr>
           <w:p>
             <w:pPr>
@@ -824,7 +922,10 @@
               <w:pStyle w:val="Compact"/>
             </w:pPr>
             <w:r>
-              <w:t>Game ends if food runs out, days run out, or health runs out</w:t>
+              <w:t xml:space="preserve">Game ends </w:t>
+            </w:r>
+            <w:r>
+              <w:t>according to criteria defined in the documentation</w:t>
             </w:r>
           </w:p>
         </w:tc>
@@ -880,7 +981,7 @@
               <w:pStyle w:val="Compact"/>
             </w:pPr>
             <w:r>
-              <w:t>Gas decreases accordingly</w:t>
+              <w:t>Food decreases accordingly</w:t>
             </w:r>
           </w:p>
         </w:tc>
@@ -961,7 +1062,20 @@
         <w:tc>
           <w:tcPr>
             <w:tcW w:w="0" w:type="auto"/>
-          </w:tcPr>
+            <w:tcBorders>
+              <w:bottom w:val="single" w:sz="4" w:space="0" w:color="auto"/>
+            </w:tcBorders>
+          </w:tcPr>
+          <w:p>
+            <w:pPr>
+              <w:pStyle w:val="Compact"/>
+              <w:rPr>
+                <w:b/>
+                <w:sz w:val="14"/>
+                <w:szCs w:val="14"/>
+              </w:rPr>
+            </w:pPr>
+          </w:p>
           <w:p>
             <w:pPr>
               <w:pStyle w:val="Compact"/>
@@ -977,6 +1091,9 @@
         <w:tc>
           <w:tcPr>
             <w:tcW w:w="0" w:type="auto"/>
+            <w:tcBorders>
+              <w:bottom w:val="single" w:sz="4" w:space="0" w:color="auto"/>
+            </w:tcBorders>
           </w:tcPr>
           <w:p/>
         </w:tc>
@@ -985,6 +1102,9 @@
         <w:tc>
           <w:tcPr>
             <w:tcW w:w="0" w:type="auto"/>
+            <w:tcBorders>
+              <w:top w:val="single" w:sz="4" w:space="0" w:color="auto"/>
+            </w:tcBorders>
           </w:tcPr>
           <w:p>
             <w:pPr>
@@ -998,6 +1118,9 @@
         <w:tc>
           <w:tcPr>
             <w:tcW w:w="0" w:type="auto"/>
+            <w:tcBorders>
+              <w:top w:val="single" w:sz="4" w:space="0" w:color="auto"/>
+            </w:tcBorders>
           </w:tcPr>
           <w:p>
             <w:pPr>
@@ -1089,34 +1212,6 @@
             </w:pPr>
             <w:r>
               <w:t>5</w:t>
-            </w:r>
-          </w:p>
-        </w:tc>
-      </w:tr>
-      <w:tr>
-        <w:tc>
-          <w:tcPr>
-            <w:tcW w:w="0" w:type="auto"/>
-          </w:tcPr>
-          <w:p>
-            <w:pPr>
-              <w:pStyle w:val="Compact"/>
-            </w:pPr>
-            <w:r>
-              <w:t>Correctly add_days and select_action functions</w:t>
-            </w:r>
-          </w:p>
-        </w:tc>
-        <w:tc>
-          <w:tcPr>
-            <w:tcW w:w="0" w:type="auto"/>
-          </w:tcPr>
-          <w:p>
-            <w:pPr>
-              <w:pStyle w:val="Compact"/>
-            </w:pPr>
-            <w:r>
-              <w:t>15</w:t>
             </w:r>
           </w:p>
         </w:tc>
@@ -1147,7 +1242,7 @@
               <w:pStyle w:val="Compact"/>
             </w:pPr>
             <w:r>
-              <w:t>50</w:t>
+              <w:t>35</w:t>
             </w:r>
           </w:p>
         </w:tc>
@@ -1156,6 +1251,166 @@
         <w:tc>
           <w:tcPr>
             <w:tcW w:w="0" w:type="auto"/>
+            <w:tcBorders>
+              <w:bottom w:val="single" w:sz="4" w:space="0" w:color="auto"/>
+            </w:tcBorders>
+          </w:tcPr>
+          <w:p>
+            <w:pPr>
+              <w:pStyle w:val="Compact"/>
+              <w:rPr>
+                <w:b/>
+                <w:bCs/>
+                <w:sz w:val="14"/>
+                <w:szCs w:val="14"/>
+              </w:rPr>
+            </w:pPr>
+          </w:p>
+          <w:p>
+            <w:pPr>
+              <w:pStyle w:val="Compact"/>
+              <w:rPr>
+                <w:b/>
+                <w:bCs/>
+              </w:rPr>
+            </w:pPr>
+            <w:r>
+              <w:rPr>
+                <w:b/>
+                <w:bCs/>
+              </w:rPr>
+              <w:t>Design and Documentation</w:t>
+            </w:r>
+          </w:p>
+        </w:tc>
+        <w:tc>
+          <w:tcPr>
+            <w:tcW w:w="0" w:type="auto"/>
+            <w:tcBorders>
+              <w:bottom w:val="single" w:sz="4" w:space="0" w:color="auto"/>
+            </w:tcBorders>
+          </w:tcPr>
+          <w:p>
+            <w:pPr>
+              <w:pStyle w:val="Compact"/>
+            </w:pPr>
+          </w:p>
+        </w:tc>
+      </w:tr>
+      <w:tr>
+        <w:tc>
+          <w:tcPr>
+            <w:tcW w:w="0" w:type="auto"/>
+            <w:tcBorders>
+              <w:top w:val="single" w:sz="4" w:space="0" w:color="auto"/>
+            </w:tcBorders>
+          </w:tcPr>
+          <w:p>
+            <w:pPr>
+              <w:pStyle w:val="Compact"/>
+            </w:pPr>
+            <w:r>
+              <w:t>Clearly states game rules and assumptions</w:t>
+            </w:r>
+          </w:p>
+        </w:tc>
+        <w:tc>
+          <w:tcPr>
+            <w:tcW w:w="0" w:type="auto"/>
+            <w:tcBorders>
+              <w:top w:val="single" w:sz="4" w:space="0" w:color="auto"/>
+            </w:tcBorders>
+          </w:tcPr>
+          <w:p>
+            <w:pPr>
+              <w:pStyle w:val="Compact"/>
+            </w:pPr>
+            <w:r>
+              <w:t>5</w:t>
+            </w:r>
+          </w:p>
+        </w:tc>
+      </w:tr>
+      <w:tr>
+        <w:tc>
+          <w:tcPr>
+            <w:tcW w:w="0" w:type="auto"/>
+          </w:tcPr>
+          <w:p>
+            <w:pPr>
+              <w:pStyle w:val="Compact"/>
+            </w:pPr>
+            <w:r>
+              <w:t>Provides good comments and documentation to the code</w:t>
+            </w:r>
+          </w:p>
+        </w:tc>
+        <w:tc>
+          <w:tcPr>
+            <w:tcW w:w="0" w:type="auto"/>
+          </w:tcPr>
+          <w:p>
+            <w:pPr>
+              <w:pStyle w:val="Compact"/>
+            </w:pPr>
+            <w:r>
+              <w:t>10</w:t>
+            </w:r>
+          </w:p>
+        </w:tc>
+      </w:tr>
+      <w:tr>
+        <w:tc>
+          <w:tcPr>
+            <w:tcW w:w="0" w:type="auto"/>
+            <w:tcBorders>
+              <w:bottom w:val="single" w:sz="4" w:space="0" w:color="auto"/>
+            </w:tcBorders>
+          </w:tcPr>
+          <w:p>
+            <w:pPr>
+              <w:pStyle w:val="Compact"/>
+              <w:rPr>
+                <w:b/>
+              </w:rPr>
+            </w:pPr>
+            <w:r>
+              <w:rPr>
+                <w:b/>
+              </w:rPr>
+              <w:t>Sub total</w:t>
+            </w:r>
+          </w:p>
+          <w:p>
+            <w:pPr>
+              <w:pStyle w:val="Compact"/>
+            </w:pPr>
+          </w:p>
+        </w:tc>
+        <w:tc>
+          <w:tcPr>
+            <w:tcW w:w="0" w:type="auto"/>
+            <w:tcBorders>
+              <w:bottom w:val="single" w:sz="4" w:space="0" w:color="auto"/>
+            </w:tcBorders>
+          </w:tcPr>
+          <w:p>
+            <w:pPr>
+              <w:pStyle w:val="Compact"/>
+            </w:pPr>
+            <w:r>
+              <w:t>15</w:t>
+            </w:r>
+          </w:p>
+        </w:tc>
+      </w:tr>
+      <w:tr>
+        <w:tc>
+          <w:tcPr>
+            <w:tcW w:w="0" w:type="auto"/>
+            <w:tcBorders>
+              <w:top w:val="single" w:sz="4" w:space="0" w:color="auto"/>
+            </w:tcBorders>
           </w:tcPr>
           <w:p>
             <w:pPr>
@@ -1172,6 +1427,9 @@
         <w:tc>
           <w:tcPr>
             <w:tcW w:w="0" w:type="auto"/>
+            <w:tcBorders>
+              <w:top w:val="single" w:sz="4" w:space="0" w:color="auto"/>
+            </w:tcBorders>
           </w:tcPr>
           <w:p>
             <w:pPr>
@@ -1192,8 +1450,10 @@
       <w:bookmarkEnd w:id="9"/>
       <w:bookmarkEnd w:id="10"/>
       <w:r>
-        <w:lastRenderedPageBreak/>
         <w:t>Extra Credit</w:t>
+      </w:r>
+      <w:r>
+        <w:t>: Possible Advanced Features</w:t>
       </w:r>
     </w:p>
     <w:p>
@@ -1205,7 +1465,16 @@
         </w:numPr>
       </w:pPr>
       <w:r>
-        <w:t>Make the rate of food consumption be a function of the day of the week.</w:t>
+        <w:t xml:space="preserve">Add a </w:t>
+      </w:r>
+      <w:r>
+        <w:rPr>
+          <w:rFonts w:ascii="Consolas" w:hAnsi="Consolas"/>
+        </w:rPr>
+        <w:t>fill up</w:t>
+      </w:r>
+      <w:r>
+        <w:t xml:space="preserve"> command that includes gas consumption as part of the game.</w:t>
       </w:r>
     </w:p>
     <w:p>
@@ -1217,7 +1486,7 @@
         </w:numPr>
       </w:pPr>
       <w:r>
-        <w:t>Make a rate of fuel consumption to be a function of the location/climate/season. For example, colder regions burn more gas.</w:t>
+        <w:t>Create events that occur randomly, like a forest fire roadblock, that will affect health and time.</w:t>
       </w:r>
     </w:p>
     <w:p>
@@ -1229,10 +1498,50 @@
         </w:numPr>
       </w:pPr>
       <w:r>
-        <w:t>Create a random event that occurs randomly</w:t>
-      </w:r>
-      <w:r>
-        <w:t>, like a forest fire roadblock, that will affect health, gas, and time.</w:t>
+        <w:lastRenderedPageBreak/>
+        <w:t xml:space="preserve">Allow the user to travel East or West. Implement the </w:t>
+      </w:r>
+      <w:r>
+        <w:rPr>
+          <w:rFonts w:ascii="Consolas" w:hAnsi="Consolas"/>
+        </w:rPr>
+        <w:t>travel east (te)</w:t>
+      </w:r>
+      <w:r>
+        <w:t xml:space="preserve"> and </w:t>
+      </w:r>
+      <w:r>
+        <w:rPr>
+          <w:rFonts w:ascii="Consolas" w:hAnsi="Consolas"/>
+        </w:rPr>
+        <w:t>travel west (tw)</w:t>
+      </w:r>
+      <w:r>
+        <w:t xml:space="preserve"> commands. </w:t>
+      </w:r>
+    </w:p>
+    <w:p>
+      <w:pPr>
+        <w:pStyle w:val="Compact"/>
+        <w:numPr>
+          <w:ilvl w:val="0"/>
+          <w:numId w:val="6"/>
+        </w:numPr>
+      </w:pPr>
+      <w:r>
+        <w:t xml:space="preserve">Allow the user to choose the number of commodities to deliver, and make sure that the commodities assigned are all different. </w:t>
+      </w:r>
+    </w:p>
+    <w:p>
+      <w:pPr>
+        <w:pStyle w:val="Compact"/>
+        <w:numPr>
+          <w:ilvl w:val="0"/>
+          <w:numId w:val="6"/>
+        </w:numPr>
+      </w:pPr>
+      <w:r>
+        <w:t>Make the rate of food consumption be a function of the day of the week</w:t>
       </w:r>
     </w:p>
     <w:p>
@@ -1250,10 +1559,13 @@
         <w:pStyle w:val="FirstParagraph"/>
       </w:pPr>
       <w:r>
-        <w:t xml:space="preserve">Instead of a East-West only map of Canadian cities, create a map that is a grid (eg. 2x5 grid of cities), or some other network graph. The game can provide hints or feedback </w:t>
-      </w:r>
-      <w:r>
-        <w:t>on the routes chosen based on various factors including distance, and time.</w:t>
+        <w:t>Instead of a</w:t>
+      </w:r>
+      <w:r>
+        <w:t>n</w:t>
+      </w:r>
+      <w:r>
+        <w:t xml:space="preserve"> East-West only map of Canadian cities, create a map that is a grid (eg. 2x5 grid of cities), or some other network graph. The game can provide hints or feedback on the routes chosen based on various factors including distance, and time.</w:t>
       </w:r>
     </w:p>
     <w:p>
@@ -1286,13 +1598,7 @@
         <w:pStyle w:val="FirstParagraph"/>
       </w:pPr>
       <w:r>
-        <w:t>Pathfinding is the job of finding the shortest (based o</w:t>
-      </w:r>
-      <w:r>
-        <w:t>n a weight or cost associated with each path segment) path between two points on a network graph. The weight or cost would be based on some criteria (such as distance, time, scenery). Pathfinding algorithms are used in many applications: artificial intelli</w:t>
-      </w:r>
-      <w:r>
-        <w:t>gence, navigation, transportation, game design, virtual reality, etc. Ask students to discuss possible solutions and the reasoning behind them. Use graphs to visualize.</w:t>
+        <w:t>Pathfinding is the job of finding the shortest (based on a weight or cost associated with each path segment) path between two points on a network graph. The weight or cost would be based on some criteria (such as distance, time, scenery). Pathfinding algorithms are used in many applications: artificial intelligence, navigation, transportation, game design, virtual reality, etc. Ask students to discuss possible solutions and the reasoning behind them. Use graphs to visualize.</w:t>
       </w:r>
     </w:p>
     <w:p>
@@ -1300,10 +1606,7 @@
         <w:pStyle w:val="BodyText"/>
       </w:pPr>
       <w:r>
-        <w:t>As our networks become bigger, the steps for finding a good path are computationally ex</w:t>
-      </w:r>
-      <w:r>
-        <w:t>pensive. This is an ideal job for the computer!</w:t>
+        <w:t>As our networks become bigger, the steps for finding a good path are computationally expensive. This is an ideal job for the computer!</w:t>
       </w:r>
     </w:p>
     <w:p>
@@ -1318,7 +1621,12 @@
       <w:bookmarkEnd w:id="14"/>
     </w:p>
     <w:sectPr>
+      <w:headerReference w:type="even" r:id="rId9"/>
+      <w:headerReference w:type="default" r:id="rId10"/>
+      <w:footerReference w:type="even" r:id="rId11"/>
       <w:footerReference w:type="default" r:id="rId12"/>
+      <w:headerReference w:type="first" r:id="rId13"/>
+      <w:footerReference w:type="first" r:id="rId14"/>
       <w:pgSz w:w="12240" w:h="15840"/>
       <w:pgMar w:top="1440" w:right="1440" w:bottom="1440" w:left="1440" w:header="720" w:footer="720" w:gutter="0"/>
       <w:cols w:space="720"/>
@@ -1353,6 +1661,16 @@
 </file>
 
 <file path=word/footer1.xml><?xml version="1.0" encoding="utf-8"?>
+<w:ftr xmlns:wpc="http://schemas.microsoft.com/office/word/2010/wordprocessingCanvas" xmlns:cx="http://schemas.microsoft.com/office/drawing/2014/chartex" xmlns:cx1="http://schemas.microsoft.com/office/drawing/2015/9/8/chartex" xmlns:cx2="http://schemas.microsoft.com/office/drawing/2015/10/21/chartex" xmlns:cx3="http://schemas.microsoft.com/office/drawing/2016/5/9/chartex" xmlns:cx4="http://schemas.microsoft.com/office/drawing/2016/5/10/chartex" xmlns:cx5="http://schemas.microsoft.com/office/drawing/2016/5/11/chartex" xmlns:cx6="http://schemas.microsoft.com/office/drawing/2016/5/12/chartex" xmlns:cx7="http://schemas.microsoft.com/office/drawing/2016/5/13/chartex" xmlns:cx8="http://schemas.microsoft.com/office/drawing/2016/5/14/chartex" xmlns:mc="http://schemas.openxmlformats.org/markup-compatibility/2006" xmlns:aink="http://schemas.microsoft.com/office/drawing/2016/ink" xmlns:am3d="http://schemas.microsoft.com/office/drawing/2017/model3d" xmlns:o="urn:schemas-microsoft-com:office:office" xmlns:r="http://schemas.openxmlformats.org/officeDocument/2006/relationships" xmlns:m="http://schemas.openxmlformats.org/officeDocument/2006/math" xmlns:v="urn:schemas-microsoft-com:vml" xmlns:wp14="http://schemas.microsoft.com/office/word/2010/wordprocessingDrawing" xmlns:wp="http://schemas.openxmlformats.org/drawingml/2006/wordprocessingDrawing" xmlns:w10="urn:schemas-microsoft-com:office:word" xmlns:w="http://schemas.openxmlformats.org/wordprocessingml/2006/main" xmlns:w14="http://schemas.microsoft.com/office/word/2010/wordml" xmlns:w15="http://schemas.microsoft.com/office/word/2012/wordml" xmlns:w16cex="http://schemas.microsoft.com/office/word/2018/wordml/cex" xmlns:w16cid="http://schemas.microsoft.com/office/word/2016/wordml/cid" xmlns:w16="http://schemas.microsoft.com/office/word/2018/wordml" xmlns:w16se="http://schemas.microsoft.com/office/word/2015/wordml/symex" xmlns:wpg="http://schemas.microsoft.com/office/word/2010/wordprocessingGroup" xmlns:wpi="http://schemas.microsoft.com/office/word/2010/wordprocessingInk" xmlns:wne="http://schemas.microsoft.com/office/word/2006/wordml" xmlns:wps="http://schemas.microsoft.com/office/word/2010/wordprocessingShape" mc:Ignorable="w14 w15 w16se w16cid w16 w16cex wp14">
+  <w:p>
+    <w:pPr>
+      <w:pStyle w:val="Footer"/>
+    </w:pPr>
+  </w:p>
+</w:ftr>
+</file>
+
+<file path=word/footer2.xml><?xml version="1.0" encoding="utf-8"?>
 <w:ftr xmlns:wpc="http://schemas.microsoft.com/office/word/2010/wordprocessingCanvas" xmlns:cx="http://schemas.microsoft.com/office/drawing/2014/chartex" xmlns:cx1="http://schemas.microsoft.com/office/drawing/2015/9/8/chartex" xmlns:cx2="http://schemas.microsoft.com/office/drawing/2015/10/21/chartex" xmlns:cx3="http://schemas.microsoft.com/office/drawing/2016/5/9/chartex" xmlns:cx4="http://schemas.microsoft.com/office/drawing/2016/5/10/chartex" xmlns:cx5="http://schemas.microsoft.com/office/drawing/2016/5/11/chartex" xmlns:cx6="http://schemas.microsoft.com/office/drawing/2016/5/12/chartex" xmlns:cx7="http://schemas.microsoft.com/office/drawing/2016/5/13/chartex" xmlns:cx8="http://schemas.microsoft.com/office/drawing/2016/5/14/chartex" xmlns:mc="http://schemas.openxmlformats.org/markup-compatibility/2006" xmlns:aink="http://schemas.microsoft.com/office/drawing/2016/ink" xmlns:am3d="http://schemas.microsoft.com/office/drawing/2017/model3d" xmlns:o="urn:schemas-microsoft-com:office:office" xmlns:r="http://schemas.openxmlformats.org/officeDocument/2006/relationships" xmlns:m="http://schemas.openxmlformats.org/officeDocument/2006/math" xmlns:v="urn:schemas-microsoft-com:vml" xmlns:wp14="http://schemas.microsoft.com/office/word/2010/wordprocessingDrawing" xmlns:wp="http://schemas.openxmlformats.org/drawingml/2006/wordprocessingDrawing" xmlns:w10="urn:schemas-microsoft-com:office:word" xmlns:w="http://schemas.openxmlformats.org/wordprocessingml/2006/main" xmlns:w14="http://schemas.microsoft.com/office/word/2010/wordml" xmlns:w15="http://schemas.microsoft.com/office/word/2012/wordml" xmlns:w16cex="http://schemas.microsoft.com/office/word/2018/wordml/cex" xmlns:w16cid="http://schemas.microsoft.com/office/word/2016/wordml/cid" xmlns:w16="http://schemas.microsoft.com/office/word/2018/wordml" xmlns:w16se="http://schemas.microsoft.com/office/word/2015/wordml/symex" xmlns:wpg="http://schemas.microsoft.com/office/word/2010/wordprocessingGroup" xmlns:wpi="http://schemas.microsoft.com/office/word/2010/wordprocessingInk" xmlns:wne="http://schemas.microsoft.com/office/word/2006/wordml" xmlns:wps="http://schemas.microsoft.com/office/word/2010/wordprocessingShape" mc:Ignorable="w14 w15 w16se w16cid w16 w16cex wp14">
   <w:p>
     <w:pPr>
@@ -1402,6 +1720,16 @@
 </w:ftr>
 </file>
 
+<file path=word/footer3.xml><?xml version="1.0" encoding="utf-8"?>
+<w:ftr xmlns:wpc="http://schemas.microsoft.com/office/word/2010/wordprocessingCanvas" xmlns:cx="http://schemas.microsoft.com/office/drawing/2014/chartex" xmlns:cx1="http://schemas.microsoft.com/office/drawing/2015/9/8/chartex" xmlns:cx2="http://schemas.microsoft.com/office/drawing/2015/10/21/chartex" xmlns:cx3="http://schemas.microsoft.com/office/drawing/2016/5/9/chartex" xmlns:cx4="http://schemas.microsoft.com/office/drawing/2016/5/10/chartex" xmlns:cx5="http://schemas.microsoft.com/office/drawing/2016/5/11/chartex" xmlns:cx6="http://schemas.microsoft.com/office/drawing/2016/5/12/chartex" xmlns:cx7="http://schemas.microsoft.com/office/drawing/2016/5/13/chartex" xmlns:cx8="http://schemas.microsoft.com/office/drawing/2016/5/14/chartex" xmlns:mc="http://schemas.openxmlformats.org/markup-compatibility/2006" xmlns:aink="http://schemas.microsoft.com/office/drawing/2016/ink" xmlns:am3d="http://schemas.microsoft.com/office/drawing/2017/model3d" xmlns:o="urn:schemas-microsoft-com:office:office" xmlns:r="http://schemas.openxmlformats.org/officeDocument/2006/relationships" xmlns:m="http://schemas.openxmlformats.org/officeDocument/2006/math" xmlns:v="urn:schemas-microsoft-com:vml" xmlns:wp14="http://schemas.microsoft.com/office/word/2010/wordprocessingDrawing" xmlns:wp="http://schemas.openxmlformats.org/drawingml/2006/wordprocessingDrawing" xmlns:w10="urn:schemas-microsoft-com:office:word" xmlns:w="http://schemas.openxmlformats.org/wordprocessingml/2006/main" xmlns:w14="http://schemas.microsoft.com/office/word/2010/wordml" xmlns:w15="http://schemas.microsoft.com/office/word/2012/wordml" xmlns:w16cex="http://schemas.microsoft.com/office/word/2018/wordml/cex" xmlns:w16cid="http://schemas.microsoft.com/office/word/2016/wordml/cid" xmlns:w16="http://schemas.microsoft.com/office/word/2018/wordml" xmlns:w16se="http://schemas.microsoft.com/office/word/2015/wordml/symex" xmlns:wpg="http://schemas.microsoft.com/office/word/2010/wordprocessingGroup" xmlns:wpi="http://schemas.microsoft.com/office/word/2010/wordprocessingInk" xmlns:wne="http://schemas.microsoft.com/office/word/2006/wordml" xmlns:wps="http://schemas.microsoft.com/office/word/2010/wordprocessingShape" mc:Ignorable="w14 w15 w16se w16cid w16 w16cex wp14">
+  <w:p>
+    <w:pPr>
+      <w:pStyle w:val="Footer"/>
+    </w:pPr>
+  </w:p>
+</w:ftr>
+</file>
+
 <file path=word/footnotes.xml><?xml version="1.0" encoding="utf-8"?>
 <w:footnotes xmlns:wpc="http://schemas.microsoft.com/office/word/2010/wordprocessingCanvas" xmlns:cx="http://schemas.microsoft.com/office/drawing/2014/chartex" xmlns:cx1="http://schemas.microsoft.com/office/drawing/2015/9/8/chartex" xmlns:cx2="http://schemas.microsoft.com/office/drawing/2015/10/21/chartex" xmlns:cx3="http://schemas.microsoft.com/office/drawing/2016/5/9/chartex" xmlns:cx4="http://schemas.microsoft.com/office/drawing/2016/5/10/chartex" xmlns:cx5="http://schemas.microsoft.com/office/drawing/2016/5/11/chartex" xmlns:cx6="http://schemas.microsoft.com/office/drawing/2016/5/12/chartex" xmlns:cx7="http://schemas.microsoft.com/office/drawing/2016/5/13/chartex" xmlns:cx8="http://schemas.microsoft.com/office/drawing/2016/5/14/chartex" xmlns:mc="http://schemas.openxmlformats.org/markup-compatibility/2006" xmlns:aink="http://schemas.microsoft.com/office/drawing/2016/ink" xmlns:am3d="http://schemas.microsoft.com/office/drawing/2017/model3d" xmlns:o="urn:schemas-microsoft-com:office:office" xmlns:r="http://schemas.openxmlformats.org/officeDocument/2006/relationships" xmlns:m="http://schemas.openxmlformats.org/officeDocument/2006/math" xmlns:v="urn:schemas-microsoft-com:vml" xmlns:wp14="http://schemas.microsoft.com/office/word/2010/wordprocessingDrawing" xmlns:wp="http://schemas.openxmlformats.org/drawingml/2006/wordprocessingDrawing" xmlns:w10="urn:schemas-microsoft-com:office:word" xmlns:w="http://schemas.openxmlformats.org/wordprocessingml/2006/main" xmlns:w14="http://schemas.microsoft.com/office/word/2010/wordml" xmlns:w15="http://schemas.microsoft.com/office/word/2012/wordml" xmlns:w16cex="http://schemas.microsoft.com/office/word/2018/wordml/cex" xmlns:w16cid="http://schemas.microsoft.com/office/word/2016/wordml/cid" xmlns:w16="http://schemas.microsoft.com/office/word/2018/wordml" xmlns:w16se="http://schemas.microsoft.com/office/word/2015/wordml/symex" xmlns:wpg="http://schemas.microsoft.com/office/word/2010/wordprocessingGroup" xmlns:wpi="http://schemas.microsoft.com/office/word/2010/wordprocessingInk" xmlns:wne="http://schemas.microsoft.com/office/word/2006/wordml" xmlns:wps="http://schemas.microsoft.com/office/word/2010/wordprocessingShape" mc:Ignorable="w14 w15 w16se w16cid w16 w16cex wp14">
   <w:footnote w:type="separator" w:id="-1">
@@ -1419,6 +1747,36 @@
     </w:p>
   </w:footnote>
 </w:footnotes>
+</file>
+
+<file path=word/header1.xml><?xml version="1.0" encoding="utf-8"?>
+<w:hdr xmlns:wpc="http://schemas.microsoft.com/office/word/2010/wordprocessingCanvas" xmlns:cx="http://schemas.microsoft.com/office/drawing/2014/chartex" xmlns:cx1="http://schemas.microsoft.com/office/drawing/2015/9/8/chartex" xmlns:cx2="http://schemas.microsoft.com/office/drawing/2015/10/21/chartex" xmlns:cx3="http://schemas.microsoft.com/office/drawing/2016/5/9/chartex" xmlns:cx4="http://schemas.microsoft.com/office/drawing/2016/5/10/chartex" xmlns:cx5="http://schemas.microsoft.com/office/drawing/2016/5/11/chartex" xmlns:cx6="http://schemas.microsoft.com/office/drawing/2016/5/12/chartex" xmlns:cx7="http://schemas.microsoft.com/office/drawing/2016/5/13/chartex" xmlns:cx8="http://schemas.microsoft.com/office/drawing/2016/5/14/chartex" xmlns:mc="http://schemas.openxmlformats.org/markup-compatibility/2006" xmlns:aink="http://schemas.microsoft.com/office/drawing/2016/ink" xmlns:am3d="http://schemas.microsoft.com/office/drawing/2017/model3d" xmlns:o="urn:schemas-microsoft-com:office:office" xmlns:r="http://schemas.openxmlformats.org/officeDocument/2006/relationships" xmlns:m="http://schemas.openxmlformats.org/officeDocument/2006/math" xmlns:v="urn:schemas-microsoft-com:vml" xmlns:wp14="http://schemas.microsoft.com/office/word/2010/wordprocessingDrawing" xmlns:wp="http://schemas.openxmlformats.org/drawingml/2006/wordprocessingDrawing" xmlns:w10="urn:schemas-microsoft-com:office:word" xmlns:w="http://schemas.openxmlformats.org/wordprocessingml/2006/main" xmlns:w14="http://schemas.microsoft.com/office/word/2010/wordml" xmlns:w15="http://schemas.microsoft.com/office/word/2012/wordml" xmlns:w16cex="http://schemas.microsoft.com/office/word/2018/wordml/cex" xmlns:w16cid="http://schemas.microsoft.com/office/word/2016/wordml/cid" xmlns:w16="http://schemas.microsoft.com/office/word/2018/wordml" xmlns:w16se="http://schemas.microsoft.com/office/word/2015/wordml/symex" xmlns:wpg="http://schemas.microsoft.com/office/word/2010/wordprocessingGroup" xmlns:wpi="http://schemas.microsoft.com/office/word/2010/wordprocessingInk" xmlns:wne="http://schemas.microsoft.com/office/word/2006/wordml" xmlns:wps="http://schemas.microsoft.com/office/word/2010/wordprocessingShape" mc:Ignorable="w14 w15 w16se w16cid w16 w16cex wp14">
+  <w:p>
+    <w:pPr>
+      <w:pStyle w:val="Header"/>
+    </w:pPr>
+  </w:p>
+</w:hdr>
+</file>
+
+<file path=word/header2.xml><?xml version="1.0" encoding="utf-8"?>
+<w:hdr xmlns:wpc="http://schemas.microsoft.com/office/word/2010/wordprocessingCanvas" xmlns:cx="http://schemas.microsoft.com/office/drawing/2014/chartex" xmlns:cx1="http://schemas.microsoft.com/office/drawing/2015/9/8/chartex" xmlns:cx2="http://schemas.microsoft.com/office/drawing/2015/10/21/chartex" xmlns:cx3="http://schemas.microsoft.com/office/drawing/2016/5/9/chartex" xmlns:cx4="http://schemas.microsoft.com/office/drawing/2016/5/10/chartex" xmlns:cx5="http://schemas.microsoft.com/office/drawing/2016/5/11/chartex" xmlns:cx6="http://schemas.microsoft.com/office/drawing/2016/5/12/chartex" xmlns:cx7="http://schemas.microsoft.com/office/drawing/2016/5/13/chartex" xmlns:cx8="http://schemas.microsoft.com/office/drawing/2016/5/14/chartex" xmlns:mc="http://schemas.openxmlformats.org/markup-compatibility/2006" xmlns:aink="http://schemas.microsoft.com/office/drawing/2016/ink" xmlns:am3d="http://schemas.microsoft.com/office/drawing/2017/model3d" xmlns:o="urn:schemas-microsoft-com:office:office" xmlns:r="http://schemas.openxmlformats.org/officeDocument/2006/relationships" xmlns:m="http://schemas.openxmlformats.org/officeDocument/2006/math" xmlns:v="urn:schemas-microsoft-com:vml" xmlns:wp14="http://schemas.microsoft.com/office/word/2010/wordprocessingDrawing" xmlns:wp="http://schemas.openxmlformats.org/drawingml/2006/wordprocessingDrawing" xmlns:w10="urn:schemas-microsoft-com:office:word" xmlns:w="http://schemas.openxmlformats.org/wordprocessingml/2006/main" xmlns:w14="http://schemas.microsoft.com/office/word/2010/wordml" xmlns:w15="http://schemas.microsoft.com/office/word/2012/wordml" xmlns:w16cex="http://schemas.microsoft.com/office/word/2018/wordml/cex" xmlns:w16cid="http://schemas.microsoft.com/office/word/2016/wordml/cid" xmlns:w16="http://schemas.microsoft.com/office/word/2018/wordml" xmlns:w16se="http://schemas.microsoft.com/office/word/2015/wordml/symex" xmlns:wpg="http://schemas.microsoft.com/office/word/2010/wordprocessingGroup" xmlns:wpi="http://schemas.microsoft.com/office/word/2010/wordprocessingInk" xmlns:wne="http://schemas.microsoft.com/office/word/2006/wordml" xmlns:wps="http://schemas.microsoft.com/office/word/2010/wordprocessingShape" mc:Ignorable="w14 w15 w16se w16cid w16 w16cex wp14">
+  <w:p>
+    <w:pPr>
+      <w:pStyle w:val="Header"/>
+    </w:pPr>
+  </w:p>
+</w:hdr>
+</file>
+
+<file path=word/header3.xml><?xml version="1.0" encoding="utf-8"?>
+<w:hdr xmlns:wpc="http://schemas.microsoft.com/office/word/2010/wordprocessingCanvas" xmlns:cx="http://schemas.microsoft.com/office/drawing/2014/chartex" xmlns:cx1="http://schemas.microsoft.com/office/drawing/2015/9/8/chartex" xmlns:cx2="http://schemas.microsoft.com/office/drawing/2015/10/21/chartex" xmlns:cx3="http://schemas.microsoft.com/office/drawing/2016/5/9/chartex" xmlns:cx4="http://schemas.microsoft.com/office/drawing/2016/5/10/chartex" xmlns:cx5="http://schemas.microsoft.com/office/drawing/2016/5/11/chartex" xmlns:cx6="http://schemas.microsoft.com/office/drawing/2016/5/12/chartex" xmlns:cx7="http://schemas.microsoft.com/office/drawing/2016/5/13/chartex" xmlns:cx8="http://schemas.microsoft.com/office/drawing/2016/5/14/chartex" xmlns:mc="http://schemas.openxmlformats.org/markup-compatibility/2006" xmlns:aink="http://schemas.microsoft.com/office/drawing/2016/ink" xmlns:am3d="http://schemas.microsoft.com/office/drawing/2017/model3d" xmlns:o="urn:schemas-microsoft-com:office:office" xmlns:r="http://schemas.openxmlformats.org/officeDocument/2006/relationships" xmlns:m="http://schemas.openxmlformats.org/officeDocument/2006/math" xmlns:v="urn:schemas-microsoft-com:vml" xmlns:wp14="http://schemas.microsoft.com/office/word/2010/wordprocessingDrawing" xmlns:wp="http://schemas.openxmlformats.org/drawingml/2006/wordprocessingDrawing" xmlns:w10="urn:schemas-microsoft-com:office:word" xmlns:w="http://schemas.openxmlformats.org/wordprocessingml/2006/main" xmlns:w14="http://schemas.microsoft.com/office/word/2010/wordml" xmlns:w15="http://schemas.microsoft.com/office/word/2012/wordml" xmlns:w16cex="http://schemas.microsoft.com/office/word/2018/wordml/cex" xmlns:w16cid="http://schemas.microsoft.com/office/word/2016/wordml/cid" xmlns:w16="http://schemas.microsoft.com/office/word/2018/wordml" xmlns:w16se="http://schemas.microsoft.com/office/word/2015/wordml/symex" xmlns:wpg="http://schemas.microsoft.com/office/word/2010/wordprocessingGroup" xmlns:wpi="http://schemas.microsoft.com/office/word/2010/wordprocessingInk" xmlns:wne="http://schemas.microsoft.com/office/word/2006/wordml" xmlns:wps="http://schemas.microsoft.com/office/word/2010/wordprocessingShape" mc:Ignorable="w14 w15 w16se w16cid w16 w16cex wp14">
+  <w:p>
+    <w:pPr>
+      <w:pStyle w:val="Header"/>
+    </w:pPr>
+  </w:p>
+</w:hdr>
 </file>
 
 <file path=word/numbering.xml><?xml version="1.0" encoding="utf-8"?>
@@ -1947,6 +2305,13 @@
     <w:lsdException w:name="Placeholder Text" w:semiHidden="1"/>
     <w:lsdException w:name="Light Shading"/>
     <w:lsdException w:name="Light List"/>
+    <w:lsdException w:name="Light Grid"/>
+    <w:lsdException w:name="Medium Shading 1"/>
+    <w:lsdException w:name="Medium Shading 2"/>
+    <w:lsdException w:name="Medium List 1"/>
+    <w:lsdException w:name="Medium List 2"/>
+    <w:lsdException w:name="Medium Grid 1"/>
+    <w:lsdException w:name="Medium Grid 2"/>
     <w:lsdException w:name="Medium Grid 3"/>
     <w:lsdException w:name="Dark List"/>
     <w:lsdException w:name="Colorful Shading"/>
@@ -2919,6 +3284,45 @@
     <w:rPr>
       <w:color w:val="605E5C"/>
       <w:shd w:val="clear" w:color="auto" w:fill="E1DFDD"/>
+    </w:rPr>
+  </w:style>
+  <w:style w:type="character" w:styleId="FollowedHyperlink">
+    <w:name w:val="FollowedHyperlink"/>
+    <w:basedOn w:val="DefaultParagraphFont"/>
+    <w:semiHidden/>
+    <w:unhideWhenUsed/>
+    <w:rsid w:val="003B5F3F"/>
+    <w:rPr>
+      <w:color w:val="008575" w:themeColor="followedHyperlink"/>
+      <w:u w:val="single"/>
+    </w:rPr>
+  </w:style>
+  <w:style w:type="paragraph" w:styleId="BalloonText">
+    <w:name w:val="Balloon Text"/>
+    <w:basedOn w:val="Normal"/>
+    <w:link w:val="BalloonTextChar"/>
+    <w:semiHidden/>
+    <w:unhideWhenUsed/>
+    <w:rsid w:val="00D6349A"/>
+    <w:pPr>
+      <w:spacing w:after="0"/>
+    </w:pPr>
+    <w:rPr>
+      <w:rFonts w:ascii="Segoe UI" w:hAnsi="Segoe UI" w:cs="Segoe UI"/>
+      <w:sz w:val="18"/>
+      <w:szCs w:val="18"/>
+    </w:rPr>
+  </w:style>
+  <w:style w:type="character" w:customStyle="1" w:styleId="BalloonTextChar">
+    <w:name w:val="Balloon Text Char"/>
+    <w:basedOn w:val="DefaultParagraphFont"/>
+    <w:link w:val="BalloonText"/>
+    <w:semiHidden/>
+    <w:rsid w:val="00D6349A"/>
+    <w:rPr>
+      <w:rFonts w:ascii="Segoe UI" w:hAnsi="Segoe UI" w:cs="Segoe UI"/>
+      <w:sz w:val="18"/>
+      <w:szCs w:val="18"/>
     </w:rPr>
   </w:style>
 </w:styles>

</xml_diff>

<commit_message>
Unit 3 Project Formatting Updates
</commit_message>
<xml_diff>
--- a/docs/units/3_unit/05_lesson/project_canada.docx
+++ b/docs/units/3_unit/05_lesson/project_canada.docx
@@ -5,7 +5,6 @@
     <w:p>
       <w:pPr>
         <w:pStyle w:val="Heading1"/>
-        <w:spacing w:before="0"/>
       </w:pPr>
       <w:bookmarkStart w:id="0" w:name="project-3-cross-country-canada"/>
       <w:r>
@@ -17,61 +16,71 @@
         <w:pStyle w:val="FirstParagraph"/>
       </w:pPr>
       <w:r>
-        <w:t xml:space="preserve">Using variables, </w:t>
-      </w:r>
-      <w:r>
-        <w:t xml:space="preserve">lists, </w:t>
-      </w:r>
-      <w:r>
-        <w:t>functions, and conditionals in Python, students will celebrate Canada by creating their own unique variation of the classic Cross-Country Canada game</w:t>
-      </w:r>
-      <w:r>
-        <w:t>.</w:t>
-      </w:r>
-      <w:r>
-        <w:t xml:space="preserve"> (</w:t>
-      </w:r>
-      <w:hyperlink r:id="rId7" w:anchor="Crosscountry_Canada_(1986))" w:history="1">
+        <w:t>Using variables, functions, and conditionals in Python, students will celebrate Canada by creating their own unique variation of the classic Cross-Country Canada game (</w:t>
+      </w:r>
+      <w:hyperlink r:id="rId7" w:anchor="Crosscountry_Canada_(1986" w:history="1">
+        <w:r>
+          <w:rPr>
+            <w:u w:val="single"/>
+          </w:rPr>
+          <w:t>https://en.wikipedia.org/wiki/Cross-Country_(video_game_series)#Crosscountry_Canada_(198</w:t>
+        </w:r>
+        <w:r>
+          <w:rPr>
+            <w:u w:val="single"/>
+          </w:rPr>
+          <w:t>6</w:t>
+        </w:r>
+      </w:hyperlink>
+      <w:r>
+        <w:rPr>
+          <w:u w:val="single"/>
+        </w:rPr>
+        <w:t>))</w:t>
+      </w:r>
+    </w:p>
+    <w:p>
+      <w:pPr>
+        <w:pStyle w:val="Heading2"/>
+      </w:pPr>
+      <w:bookmarkStart w:id="1" w:name="overview"/>
+      <w:r>
+        <w:t>Overview</w:t>
+      </w:r>
+    </w:p>
+    <w:p>
+      <w:pPr>
+        <w:pStyle w:val="FirstParagraph"/>
+      </w:pPr>
+      <w:r>
+        <w:t xml:space="preserve">Cross-Country Canada was a text based video game popular in the 90’s. This beloved retro game was both educational and entertaining. An online version is available to play here: </w:t>
+      </w:r>
+      <w:hyperlink r:id="rId8">
         <w:r>
           <w:rPr>
             <w:rStyle w:val="Hyperlink"/>
           </w:rPr>
-          <w:t>https://en.wikipedia.org/wiki/Cross-Country_(video_game_series)#Crosscountry_Canada_(1986))</w:t>
+          <w:t>https://archive.org/details/msdos_Cross-Country_Canada_1991</w:t>
         </w:r>
       </w:hyperlink>
-    </w:p>
-    <w:p>
-      <w:pPr>
-        <w:pStyle w:val="Heading2"/>
-      </w:pPr>
-      <w:bookmarkStart w:id="1" w:name="overview"/>
-      <w:r>
-        <w:t>Overview</w:t>
-      </w:r>
-    </w:p>
-    <w:p>
-      <w:pPr>
-        <w:pStyle w:val="FirstParagraph"/>
-      </w:pPr>
-      <w:r>
-        <w:t>Cross-Country Canada was a text</w:t>
-      </w:r>
-      <w:r>
-        <w:t>-</w:t>
-      </w:r>
-      <w:r>
-        <w:t>based video game popular in the 90’s. This beloved retro game was both educational and entertaining. At the start of the game, the player is given a goal to deliver (by truck) commodit</w:t>
-      </w:r>
-      <w:r>
-        <w:t>ies</w:t>
-      </w:r>
-      <w:r>
-        <w:t xml:space="preserve"> from one Canadian city to another. To achieve your goal, the player must reference a city-commodity cross reference chart</w:t>
-      </w:r>
-      <w:r>
-        <w:t xml:space="preserve"> and also know which commands are recognized: </w:t>
-      </w:r>
-      <w:hyperlink r:id="rId8" w:history="1">
+      <w:r>
+        <w:t xml:space="preserve"> . At the start of the game, the player is given a goal to deliver (by truck) a commodity from one Canadian city to another. To achieve your goal, the player must reference a city-com</w:t>
+      </w:r>
+      <w:r>
+        <w:t xml:space="preserve">modity cross reference chart, such as </w:t>
+      </w:r>
+      <w:hyperlink r:id="rId9">
+        <w:r>
+          <w:rPr>
+            <w:rStyle w:val="Hyperlink"/>
+          </w:rPr>
+          <w:t>https://archive.org/details/msdos_Cross-Country_Canada_1991</w:t>
+        </w:r>
+      </w:hyperlink>
+      <w:r>
+        <w:t xml:space="preserve"> . The player must also know which commands are recognized, such as:</w:t>
+      </w:r>
+      <w:hyperlink r:id="rId10">
         <w:r>
           <w:rPr>
             <w:rStyle w:val="Hyperlink"/>
@@ -79,6 +88,9 @@
           <w:t>https://gamefaqs.gamespot.com/pc/566644-cross-country-canada/faqs/30240</w:t>
         </w:r>
       </w:hyperlink>
+      <w:r>
+        <w:t xml:space="preserve"> .</w:t>
+      </w:r>
     </w:p>
     <w:p>
       <w:pPr>
@@ -104,112 +116,70 @@
       </w:pPr>
       <w:bookmarkStart w:id="3" w:name="X0f02f858c5ab2d3ea72de928dda37a1d085673f"/>
       <w:r>
-        <w:t>Behavior</w:t>
-      </w:r>
-      <w:r>
-        <w:t xml:space="preserve"> (Suggestions for </w:t>
-      </w:r>
-      <w:r>
-        <w:t>the</w:t>
-      </w:r>
-      <w:r>
-        <w:t xml:space="preserve"> Basic Version)</w:t>
-      </w:r>
-    </w:p>
-    <w:p>
-      <w:pPr>
+        <w:t xml:space="preserve">Behaviour (Suggestions for </w:t>
+      </w:r>
+      <w:r>
+        <w:t>a Basic Version)</w:t>
+      </w:r>
+    </w:p>
+    <w:p>
+      <w:pPr>
+        <w:pStyle w:val="ListParagraph"/>
         <w:numPr>
           <w:ilvl w:val="0"/>
-          <w:numId w:val="2"/>
+          <w:numId w:val="6"/>
         </w:numPr>
-        <w:spacing w:after="0"/>
-      </w:pPr>
-      <w:r>
-        <w:t>The player starts</w:t>
-      </w:r>
-      <w:r>
-        <w:t xml:space="preserve"> the trip in Vancouver, BC and ends the trip in Halifax, NS.</w:t>
-      </w:r>
-      <w:r>
-        <w:t xml:space="preserve"> The player will only travel in one direction.</w:t>
-      </w:r>
-    </w:p>
-    <w:p>
-      <w:pPr>
+      </w:pPr>
+      <w:r>
+        <w:t>The player starts in one city (random).</w:t>
+      </w:r>
+    </w:p>
+    <w:p>
+      <w:pPr>
+        <w:pStyle w:val="ListParagraph"/>
         <w:numPr>
           <w:ilvl w:val="0"/>
-          <w:numId w:val="2"/>
+          <w:numId w:val="6"/>
         </w:numPr>
-        <w:spacing w:after="0"/>
-      </w:pPr>
-      <w:r>
-        <w:t xml:space="preserve">The player is given </w:t>
-      </w:r>
-      <w:r>
-        <w:t>one commodity</w:t>
-      </w:r>
-      <w:r>
-        <w:t xml:space="preserve"> to deliver</w:t>
-      </w:r>
-      <w:r>
-        <w:t>.</w:t>
-      </w:r>
-    </w:p>
-    <w:p>
-      <w:pPr>
+      </w:pPr>
+      <w:r>
+        <w:t>The player is given a commodity and a destination city (random).</w:t>
+      </w:r>
+    </w:p>
+    <w:p>
+      <w:pPr>
+        <w:pStyle w:val="ListParagraph"/>
         <w:numPr>
           <w:ilvl w:val="0"/>
-          <w:numId w:val="2"/>
+          <w:numId w:val="6"/>
         </w:numPr>
-        <w:spacing w:after="0"/>
-      </w:pPr>
-      <w:r>
-        <w:t xml:space="preserve">The player must navigate the truck to </w:t>
-      </w:r>
-      <w:r>
-        <w:t xml:space="preserve">different </w:t>
-      </w:r>
-      <w:r>
-        <w:t>cit</w:t>
-      </w:r>
-      <w:r>
-        <w:t>ies</w:t>
-      </w:r>
-      <w:r>
-        <w:t xml:space="preserve"> to pick up </w:t>
-      </w:r>
-      <w:r>
-        <w:t>the commodity</w:t>
-      </w:r>
-      <w:r>
-        <w:t xml:space="preserve">, and deliver </w:t>
-      </w:r>
-      <w:r>
-        <w:t>it</w:t>
-      </w:r>
-      <w:r>
-        <w:t xml:space="preserve"> to the destination, within 30 days.</w:t>
-      </w:r>
-    </w:p>
-    <w:p>
-      <w:pPr>
+      </w:pPr>
+      <w:r>
+        <w:t>The player must navigate the truck to a city to pick up a commodity, and deliver it to the destination, within 30 days.</w:t>
+      </w:r>
+    </w:p>
+    <w:p>
+      <w:pPr>
+        <w:pStyle w:val="ListParagraph"/>
         <w:numPr>
           <w:ilvl w:val="0"/>
-          <w:numId w:val="2"/>
+          <w:numId w:val="6"/>
         </w:numPr>
-        <w:spacing w:after="0"/>
-      </w:pPr>
-      <w:r>
-        <w:t>At the beginning of the game, user is asked their name.</w:t>
-      </w:r>
-    </w:p>
-    <w:p>
-      <w:pPr>
+      </w:pPr>
+      <w:r>
+        <w:t>At the beginni</w:t>
+      </w:r>
+      <w:r>
+        <w:t>ng of the game, user is asked their name.</w:t>
+      </w:r>
+    </w:p>
+    <w:p>
+      <w:pPr>
+        <w:pStyle w:val="ListParagraph"/>
         <w:numPr>
           <w:ilvl w:val="0"/>
-          <w:numId w:val="2"/>
+          <w:numId w:val="6"/>
         </w:numPr>
-        <w:spacing w:after="0"/>
       </w:pPr>
       <w:r>
         <w:t>Each turn, the player is asked what action they choose, where the player can type in one of the following commands:</w:t>
@@ -217,296 +187,166 @@
     </w:p>
     <w:p>
       <w:pPr>
+        <w:pStyle w:val="ListParagraph"/>
         <w:numPr>
-          <w:ilvl w:val="1"/>
-          <w:numId w:val="2"/>
+          <w:ilvl w:val="0"/>
+          <w:numId w:val="6"/>
         </w:numPr>
-        <w:spacing w:after="0"/>
-      </w:pPr>
+      </w:pPr>
+      <w:r>
+        <w:rPr>
+          <w:rStyle w:val="VerbatimChar"/>
+          <w:smallCaps w:val="0"/>
+        </w:rPr>
+        <w:t>travel</w:t>
+      </w:r>
+      <w:r>
+        <w:t>: moves you randomly between 500-1200km and takes 1-3 days (random).</w:t>
+      </w:r>
+    </w:p>
+    <w:p>
+      <w:pPr>
+        <w:pStyle w:val="ListParagraph"/>
+        <w:numPr>
+          <w:ilvl w:val="0"/>
+          <w:numId w:val="6"/>
+        </w:numPr>
+      </w:pPr>
+      <w:r>
+        <w:rPr>
+          <w:rStyle w:val="VerbatimChar"/>
+          <w:smallCaps w:val="0"/>
+        </w:rPr>
+        <w:t>rest</w:t>
+      </w:r>
+      <w:r>
+        <w:t xml:space="preserve">: increases health </w:t>
+      </w:r>
+      <w:r>
+        <w:t>1 level (up to 5 maximum) and takes 1-3 days (random).</w:t>
+      </w:r>
+    </w:p>
+    <w:p>
+      <w:pPr>
+        <w:pStyle w:val="ListParagraph"/>
+        <w:numPr>
+          <w:ilvl w:val="0"/>
+          <w:numId w:val="6"/>
+        </w:numPr>
+      </w:pPr>
+      <w:r>
+        <w:rPr>
+          <w:rStyle w:val="VerbatimChar"/>
+          <w:smallCaps w:val="0"/>
+        </w:rPr>
+        <w:t>buy</w:t>
+      </w:r>
       <w:r>
         <w:rPr>
           <w:rStyle w:val="VerbatimChar"/>
         </w:rPr>
-        <w:t>t</w:t>
-      </w:r>
+        <w:t xml:space="preserve"> food</w:t>
+      </w:r>
+      <w:r>
+        <w:t>: buys food between 50-150 kg (random) and takes 1 day</w:t>
+      </w:r>
+    </w:p>
+    <w:p>
+      <w:pPr>
+        <w:pStyle w:val="ListParagraph"/>
+        <w:numPr>
+          <w:ilvl w:val="0"/>
+          <w:numId w:val="6"/>
+        </w:numPr>
+      </w:pPr>
+      <w:proofErr w:type="gramStart"/>
       <w:r>
         <w:rPr>
           <w:rStyle w:val="VerbatimChar"/>
+          <w:smallCaps w:val="0"/>
         </w:rPr>
-        <w:t>ravel</w:t>
-      </w:r>
+        <w:t>get</w:t>
+      </w:r>
+      <w:r>
+        <w:t>:</w:t>
+      </w:r>
+      <w:proofErr w:type="gramEnd"/>
+      <w:r>
+        <w:t xml:space="preserve"> pickup a commodity.</w:t>
+      </w:r>
+    </w:p>
+    <w:p>
+      <w:pPr>
+        <w:pStyle w:val="ListParagraph"/>
+        <w:numPr>
+          <w:ilvl w:val="0"/>
+          <w:numId w:val="6"/>
+        </w:numPr>
+      </w:pPr>
       <w:r>
         <w:rPr>
           <w:rStyle w:val="VerbatimChar"/>
+          <w:smallCaps w:val="0"/>
         </w:rPr>
-        <w:t xml:space="preserve"> (t)</w:t>
-      </w:r>
-      <w:r>
-        <w:t xml:space="preserve">: moves you randomly between </w:t>
-      </w:r>
-      <w:r>
-        <w:t>5</w:t>
-      </w:r>
-      <w:r>
-        <w:t>00-</w:t>
-      </w:r>
-      <w:r>
-        <w:t>12</w:t>
-      </w:r>
-      <w:r>
-        <w:t>00</w:t>
-      </w:r>
-      <w:r>
-        <w:t xml:space="preserve"> </w:t>
-      </w:r>
-      <w:r>
-        <w:t xml:space="preserve">km and takes </w:t>
-      </w:r>
-      <w:r>
-        <w:t>1-3</w:t>
-      </w:r>
-      <w:r>
-        <w:t xml:space="preserve"> days (random)</w:t>
-      </w:r>
-    </w:p>
-    <w:p>
-      <w:pPr>
+        <w:t>status</w:t>
+      </w:r>
+      <w:r>
+        <w:t>: lists location, health level, distance traveled, food available, commodity picked up (if any) and numbe</w:t>
+      </w:r>
+      <w:r>
+        <w:t>r of days traveled.</w:t>
+      </w:r>
+    </w:p>
+    <w:p>
+      <w:pPr>
+        <w:pStyle w:val="ListParagraph"/>
         <w:numPr>
-          <w:ilvl w:val="1"/>
-          <w:numId w:val="2"/>
+          <w:ilvl w:val="0"/>
+          <w:numId w:val="6"/>
         </w:numPr>
-        <w:spacing w:after="0"/>
       </w:pPr>
       <w:r>
         <w:rPr>
           <w:rStyle w:val="VerbatimChar"/>
+          <w:smallCaps w:val="0"/>
         </w:rPr>
-        <w:t>rest</w:t>
-      </w:r>
+        <w:t>help</w:t>
+      </w:r>
+      <w:r>
+        <w:t>: lists all the commands.</w:t>
+      </w:r>
+    </w:p>
+    <w:p>
+      <w:pPr>
+        <w:pStyle w:val="ListParagraph"/>
+        <w:numPr>
+          <w:ilvl w:val="0"/>
+          <w:numId w:val="6"/>
+        </w:numPr>
+      </w:pPr>
+      <w:proofErr w:type="gramStart"/>
       <w:r>
         <w:rPr>
           <w:rStyle w:val="VerbatimChar"/>
+          <w:smallCaps w:val="0"/>
         </w:rPr>
-        <w:t xml:space="preserve"> (r)</w:t>
-      </w:r>
-      <w:r>
-        <w:t xml:space="preserve">: increases health 1 level (up to 5 maximum) and takes </w:t>
-      </w:r>
-      <w:r>
-        <w:t>1-3</w:t>
-      </w:r>
-      <w:r>
-        <w:t xml:space="preserve"> days (random).</w:t>
-      </w:r>
-    </w:p>
-    <w:p>
-      <w:pPr>
-        <w:numPr>
-          <w:ilvl w:val="1"/>
-          <w:numId w:val="2"/>
-        </w:numPr>
-        <w:spacing w:after="0"/>
-      </w:pPr>
-      <w:r>
-        <w:rPr>
-          <w:rStyle w:val="VerbatimChar"/>
-        </w:rPr>
-        <w:t>buy food (b)</w:t>
-      </w:r>
-      <w:r>
-        <w:t xml:space="preserve">: </w:t>
-      </w:r>
-      <w:r>
-        <w:t>buys food between 50-150 kg</w:t>
-      </w:r>
-      <w:r>
-        <w:t xml:space="preserve"> (random)</w:t>
-      </w:r>
-      <w:r>
-        <w:t xml:space="preserve"> and takes 1 day</w:t>
-      </w:r>
-    </w:p>
-    <w:p>
-      <w:pPr>
-        <w:numPr>
-          <w:ilvl w:val="1"/>
-          <w:numId w:val="2"/>
-        </w:numPr>
-        <w:spacing w:after="0"/>
-      </w:pPr>
-      <w:r>
-        <w:rPr>
-          <w:rStyle w:val="VerbatimChar"/>
-        </w:rPr>
-        <w:t>get</w:t>
-      </w:r>
-      <w:r>
-        <w:rPr>
-          <w:rStyle w:val="VerbatimChar"/>
-        </w:rPr>
-        <w:t xml:space="preserve"> (g)</w:t>
+        <w:t>quit</w:t>
       </w:r>
       <w:r>
         <w:t>:</w:t>
       </w:r>
-      <w:r>
-        <w:t xml:space="preserve"> pick</w:t>
-      </w:r>
-      <w:r>
-        <w:t xml:space="preserve"> </w:t>
-      </w:r>
-      <w:r>
-        <w:t xml:space="preserve">up the </w:t>
-      </w:r>
-      <w:r>
-        <w:t>commodity</w:t>
-      </w:r>
-      <w:r>
-        <w:t xml:space="preserve"> at the city</w:t>
-      </w:r>
-      <w:r>
-        <w:t>.</w:t>
-      </w:r>
-    </w:p>
-    <w:p>
-      <w:pPr>
-        <w:numPr>
-          <w:ilvl w:val="1"/>
-          <w:numId w:val="2"/>
-        </w:numPr>
-        <w:spacing w:after="0"/>
-      </w:pPr>
-      <w:r>
-        <w:rPr>
-          <w:rStyle w:val="VerbatimChar"/>
-        </w:rPr>
-        <w:t>s</w:t>
-      </w:r>
-      <w:r>
-        <w:rPr>
-          <w:rStyle w:val="VerbatimChar"/>
-        </w:rPr>
-        <w:t>tatus</w:t>
-      </w:r>
-      <w:r>
-        <w:rPr>
-          <w:rStyle w:val="VerbatimChar"/>
-        </w:rPr>
-        <w:t xml:space="preserve"> (s)</w:t>
-      </w:r>
-      <w:r>
-        <w:t xml:space="preserve">: lists </w:t>
-      </w:r>
-      <w:r>
-        <w:t>location</w:t>
-      </w:r>
-      <w:r>
-        <w:t>, health</w:t>
-      </w:r>
-      <w:r>
-        <w:t xml:space="preserve"> level</w:t>
-      </w:r>
-      <w:r>
-        <w:t xml:space="preserve">, distance traveled, </w:t>
-      </w:r>
-      <w:r>
-        <w:t>food available</w:t>
-      </w:r>
-      <w:r>
-        <w:t>, commodity picked up (if any)</w:t>
-      </w:r>
-      <w:r>
-        <w:t xml:space="preserve"> </w:t>
-      </w:r>
-      <w:r>
-        <w:t xml:space="preserve">and </w:t>
-      </w:r>
-      <w:r>
-        <w:t xml:space="preserve">number of </w:t>
-      </w:r>
-      <w:r>
-        <w:t>day</w:t>
-      </w:r>
-      <w:r>
-        <w:t>s</w:t>
-      </w:r>
-      <w:r>
-        <w:t xml:space="preserve"> </w:t>
-      </w:r>
-      <w:r>
-        <w:t>travelled</w:t>
-      </w:r>
-      <w:r>
-        <w:t>.</w:t>
-      </w:r>
-    </w:p>
-    <w:p>
-      <w:pPr>
-        <w:numPr>
-          <w:ilvl w:val="1"/>
-          <w:numId w:val="2"/>
-        </w:numPr>
-        <w:spacing w:after="0"/>
-      </w:pPr>
-      <w:r>
-        <w:rPr>
-          <w:rStyle w:val="VerbatimChar"/>
-        </w:rPr>
-        <w:t>h</w:t>
-      </w:r>
-      <w:r>
-        <w:rPr>
-          <w:rStyle w:val="VerbatimChar"/>
-        </w:rPr>
-        <w:t>elp</w:t>
-      </w:r>
-      <w:r>
-        <w:rPr>
-          <w:rStyle w:val="VerbatimChar"/>
-        </w:rPr>
-        <w:t xml:space="preserve"> (?)</w:t>
-      </w:r>
-      <w:r>
-        <w:t>: lists all the commands.</w:t>
-      </w:r>
-    </w:p>
-    <w:p>
-      <w:pPr>
-        <w:numPr>
-          <w:ilvl w:val="1"/>
-          <w:numId w:val="2"/>
-        </w:numPr>
-        <w:spacing w:after="0"/>
-      </w:pPr>
-      <w:r>
-        <w:rPr>
-          <w:rStyle w:val="VerbatimChar"/>
-        </w:rPr>
-        <w:t>q</w:t>
-      </w:r>
-      <w:r>
-        <w:rPr>
-          <w:rStyle w:val="VerbatimChar"/>
-        </w:rPr>
-        <w:t>uit</w:t>
-      </w:r>
-      <w:r>
-        <w:rPr>
-          <w:rStyle w:val="VerbatimChar"/>
-        </w:rPr>
-        <w:t xml:space="preserve"> (q)</w:t>
-      </w:r>
-      <w:r>
-        <w:t>: will end the game.</w:t>
-      </w:r>
-    </w:p>
-    <w:p>
-      <w:pPr>
+      <w:proofErr w:type="gramEnd"/>
+      <w:r>
+        <w:t xml:space="preserve"> will end the game.</w:t>
+      </w:r>
+    </w:p>
+    <w:p>
+      <w:pPr>
+        <w:pStyle w:val="ListParagraph"/>
         <w:numPr>
           <w:ilvl w:val="0"/>
-          <w:numId w:val="2"/>
+          <w:numId w:val="6"/>
         </w:numPr>
-        <w:spacing w:after="0"/>
       </w:pPr>
       <w:r>
         <w:t>Some possible assumptions:</w:t>
@@ -514,84 +354,65 @@
     </w:p>
     <w:p>
       <w:pPr>
-        <w:pStyle w:val="Compact"/>
+        <w:pStyle w:val="ListParagraph"/>
         <w:numPr>
-          <w:ilvl w:val="1"/>
-          <w:numId w:val="3"/>
+          <w:ilvl w:val="0"/>
+          <w:numId w:val="6"/>
         </w:numPr>
-        <w:spacing w:before="0" w:after="0"/>
-      </w:pPr>
-      <w:r>
-        <w:t>L</w:t>
-      </w:r>
-      <w:r>
-        <w:t>imit the map to have only 7-10 major cities</w:t>
-      </w:r>
-      <w:r>
-        <w:t>.</w:t>
-      </w:r>
-    </w:p>
-    <w:p>
-      <w:pPr>
-        <w:pStyle w:val="Compact"/>
+      </w:pPr>
+      <w:r>
+        <w:t>Limit the map to have only 7-10 major cities.</w:t>
+      </w:r>
+    </w:p>
+    <w:p>
+      <w:pPr>
+        <w:pStyle w:val="ListParagraph"/>
         <w:numPr>
-          <w:ilvl w:val="1"/>
-          <w:numId w:val="3"/>
+          <w:ilvl w:val="0"/>
+          <w:numId w:val="6"/>
         </w:numPr>
-        <w:spacing w:before="0" w:after="0"/>
-      </w:pPr>
-      <w:r>
-        <w:t>L</w:t>
-      </w:r>
-      <w:r>
-        <w:t>imit each city to have only 1 commodit</w:t>
-      </w:r>
-      <w:r>
-        <w:t>y</w:t>
-      </w:r>
-    </w:p>
-    <w:p>
-      <w:pPr>
-        <w:pStyle w:val="Compact"/>
+      </w:pPr>
+      <w:r>
+        <w:t>Limit each city to have only 1 commodity</w:t>
+      </w:r>
+    </w:p>
+    <w:p>
+      <w:pPr>
+        <w:pStyle w:val="ListParagraph"/>
         <w:numPr>
-          <w:ilvl w:val="1"/>
-          <w:numId w:val="3"/>
+          <w:ilvl w:val="0"/>
+          <w:numId w:val="6"/>
         </w:numPr>
-        <w:spacing w:before="0" w:after="0"/>
-      </w:pPr>
-      <w:r>
-        <w:t>The player eats 5</w:t>
-      </w:r>
-      <w:r>
-        <w:t xml:space="preserve"> </w:t>
-      </w:r>
-      <w:r>
-        <w:t>kgs of food a day.</w:t>
-      </w:r>
-    </w:p>
-    <w:p>
-      <w:pPr>
-        <w:pStyle w:val="Compact"/>
+      </w:pPr>
+      <w:r>
+        <w:t>The player eats 5 kgs of food a day.</w:t>
+      </w:r>
+    </w:p>
+    <w:p>
+      <w:pPr>
+        <w:pStyle w:val="ListParagraph"/>
         <w:numPr>
-          <w:ilvl w:val="1"/>
-          <w:numId w:val="3"/>
+          <w:ilvl w:val="0"/>
+          <w:numId w:val="6"/>
         </w:numPr>
-        <w:spacing w:before="0" w:after="0"/>
-      </w:pPr>
-      <w:r>
-        <w:t>The player’s health decreases by a random amount every few moves.</w:t>
-      </w:r>
-    </w:p>
-    <w:p>
-      <w:r>
-        <w:pict w14:anchorId="0B2298BA">
-          <v:rect id="_x0000_i1067" style="width:0;height:1.5pt" o:hralign="center" o:hrstd="t" o:hr="t"/>
+      </w:pPr>
+      <w:r>
+        <w:t xml:space="preserve">The player’s health decreases </w:t>
+      </w:r>
+      <w:r>
+        <w:t>by a random amount every few moves.</w:t>
+      </w:r>
+    </w:p>
+    <w:p>
+      <w:r>
+        <w:pict w14:anchorId="03A82C07">
+          <v:rect id="_x0000_i1025" style="width:0;height:1.5pt" o:hralign="center" o:hrstd="t" o:hr="t"/>
         </w:pict>
       </w:r>
     </w:p>
     <w:p>
       <w:pPr>
-        <w:pStyle w:val="Heading4"/>
+        <w:pStyle w:val="Heading3"/>
       </w:pPr>
       <w:bookmarkStart w:id="4" w:name="emphasize-with-students"/>
       <w:r>
@@ -614,19 +435,13 @@
         <w:pStyle w:val="FirstParagraph"/>
       </w:pPr>
       <w:r>
-        <w:t xml:space="preserve">In this project, we are creating a software simulation of a real-world activity and within a real-world geographical context. As you design your game, be sure to research the location, roads, and natural resources associated with your chosen locations, to make the game as realistic as possible. One advantage of software is ease of accessibility by internet transfer. We </w:t>
-      </w:r>
-      <w:r>
-        <w:t>can</w:t>
-      </w:r>
-      <w:r>
-        <w:t xml:space="preserve"> share digital creations/games with players who live even in remote or un-noticed locations. At the same time, all players are introduced to, and educated about, the valuable resources of our land and the incredible vastness of</w:t>
-      </w:r>
-      <w:r>
-        <w:t xml:space="preserve"> our </w:t>
-      </w:r>
-      <w:r>
-        <w:t>nation.</w:t>
+        <w:t xml:space="preserve">In this project, we are creating a software simulation of a real-world activity and within a real-world geographical context. As you design your game, be sure to research the location, roads, and natural resources associated with your chosen locations, so </w:t>
+      </w:r>
+      <w:r>
+        <w:t xml:space="preserve">as to make the game as realistic as possible. One advantage of software is ease of accessibility by internet transfer. We are able to share digital creations/games with players who live even in remote or un-noticed locations. At the same time, all players </w:t>
+      </w:r>
+      <w:r>
+        <w:t>are introduced to, and educated about, the valuable resources of our land and the incredible vastness of the our nation.</w:t>
       </w:r>
     </w:p>
     <w:p>
@@ -634,13 +449,19 @@
         <w:pStyle w:val="BodyText"/>
       </w:pPr>
       <w:r>
-        <w:t>Sharing your digital creation provides opportunity for collecting feedback, cross-pollination ideas, and direct future development iterations. Find a school in another part of the country who might be interested to play / test out some of your class projects. Provide a quick survey of questions to relating to their user experience, joys and frustrations, together with ideas for future improvements.</w:t>
-      </w:r>
-    </w:p>
-    <w:p>
-      <w:r>
-        <w:pict w14:anchorId="4949D22A">
-          <v:rect id="_x0000_i1068" style="width:0;height:1.5pt" o:hralign="center" o:hrstd="t" o:hr="t"/>
+        <w:t>Sharing your digital creation provides opportunity for collecting feedback, cross-pollination ideas, and direct future development iter</w:t>
+      </w:r>
+      <w:r>
+        <w:t>ations. Find a school in another part of the country who might be interested to play / test out some of your class projects. Provide a quick survey of questions to relating to their user experience, joys and frustrations, together with ideas for future imp</w:t>
+      </w:r>
+      <w:r>
+        <w:t>rovements.</w:t>
+      </w:r>
+    </w:p>
+    <w:p>
+      <w:r>
+        <w:pict w14:anchorId="65ADB340">
+          <v:rect id="_x0000_i1026" style="width:0;height:1.5pt" o:hralign="center" o:hrstd="t" o:hr="t"/>
         </w:pict>
       </w:r>
     </w:p>
@@ -653,6 +474,92 @@
       <w:bookmarkEnd w:id="5"/>
       <w:r>
         <w:t>Implementation details</w:t>
+      </w:r>
+    </w:p>
+    <w:p>
+      <w:pPr>
+        <w:pStyle w:val="Compact"/>
+        <w:numPr>
+          <w:ilvl w:val="0"/>
+          <w:numId w:val="3"/>
+        </w:numPr>
+      </w:pPr>
+      <w:r>
+        <w:t>Document the behaviour of your game. This includes the list of commands, and list of city/commodities.</w:t>
+      </w:r>
+    </w:p>
+    <w:p>
+      <w:pPr>
+        <w:pStyle w:val="Compact"/>
+        <w:numPr>
+          <w:ilvl w:val="0"/>
+          <w:numId w:val="3"/>
+        </w:numPr>
+      </w:pPr>
+      <w:r>
+        <w:t>First describe the “basic” version. Then, optionally, describe “future release” possibilities.</w:t>
+      </w:r>
+    </w:p>
+    <w:p>
+      <w:pPr>
+        <w:pStyle w:val="Compact"/>
+        <w:numPr>
+          <w:ilvl w:val="0"/>
+          <w:numId w:val="3"/>
+        </w:numPr>
+      </w:pPr>
+      <w:r>
+        <w:t xml:space="preserve">Show this proposal to </w:t>
+      </w:r>
+      <w:r>
+        <w:t>your teacher, to make sure that the scope is suitable.</w:t>
+      </w:r>
+    </w:p>
+    <w:p>
+      <w:r>
+        <w:pict w14:anchorId="53C28C9E">
+          <v:rect id="_x0000_i1027" style="width:0;height:1.5pt" o:hralign="center" o:hrstd="t" o:hr="t"/>
+        </w:pict>
+      </w:r>
+    </w:p>
+    <w:p>
+      <w:pPr>
+        <w:pStyle w:val="Heading3"/>
+      </w:pPr>
+      <w:bookmarkStart w:id="7" w:name="emphasize-with-students-the-following"/>
+      <w:r>
+        <w:t>Emphasize with students the following</w:t>
+      </w:r>
+    </w:p>
+    <w:p>
+      <w:pPr>
+        <w:pStyle w:val="Heading4"/>
+      </w:pPr>
+      <w:bookmarkStart w:id="8" w:name="X8dfab2877cbeed19382a0790301aa550c9fee67"/>
+      <w:bookmarkEnd w:id="7"/>
+      <w:r>
+        <w:t>BC ADST Computer Programming 11 Big Idea - Design Cycle</w:t>
+      </w:r>
+    </w:p>
+    <w:p>
+      <w:pPr>
+        <w:pStyle w:val="FirstParagraph"/>
+      </w:pPr>
+      <w:r>
+        <w:t>Every project must have a scope. This is an initial document or plan of what your software is supposed to do, or will do. Before you begin the design and coding of this game, write down the behaviour of your game. You can use the suggestions above, or modi</w:t>
+      </w:r>
+      <w:r>
+        <w:t>fy it to be more unique. However, keep your scope simple and clear. Resist the urge to overly complicate the game in your scope definition. Once you get a basic version that is working, you can add new commands or features in a future revision! Software de</w:t>
+      </w:r>
+      <w:r>
+        <w:t>velopment is iterative, and scaffolds over time.</w:t>
+      </w:r>
+    </w:p>
+    <w:p>
+      <w:r>
+        <w:pict w14:anchorId="69997897">
+          <v:rect id="_x0000_i1028" style="width:0;height:1.5pt" o:hralign="center" o:hrstd="t" o:hr="t"/>
+        </w:pict>
       </w:r>
     </w:p>
     <w:p>
@@ -664,10 +571,7 @@
         </w:numPr>
       </w:pPr>
       <w:r>
-        <w:t>Document the behaviour of your game. This includes the list of commands, and list of city/commodities</w:t>
-      </w:r>
-      <w:r>
-        <w:t xml:space="preserve"> and assumptions</w:t>
+        <w:t>Create functions for all options a player can take</w:t>
       </w:r>
     </w:p>
     <w:p>
@@ -679,7 +583,7 @@
         </w:numPr>
       </w:pPr>
       <w:r>
-        <w:t>First describe the “basic” version. Then, optionally, describe “future release” possibilities.</w:t>
+        <w:t>Use global to keep track of player health, food, distance to go, current day, etc.</w:t>
       </w:r>
     </w:p>
     <w:p>
@@ -691,775 +595,48 @@
         </w:numPr>
       </w:pPr>
       <w:r>
-        <w:t>Show this proposal to your teacher, to make sure that the scope is suitable.</w:t>
-      </w:r>
-    </w:p>
-    <w:p>
-      <w:r>
-        <w:pict w14:anchorId="301070BF">
-          <v:rect id="_x0000_i1069" style="width:0;height:1.5pt" o:hralign="center" o:hrstd="t" o:hr="t"/>
-        </w:pict>
-      </w:r>
-    </w:p>
-    <w:p>
-      <w:pPr>
-        <w:pStyle w:val="Heading4"/>
-      </w:pPr>
-      <w:bookmarkStart w:id="7" w:name="emphasize-with-students-the-following"/>
-      <w:r>
-        <w:t>Emphasize with students the following</w:t>
-      </w:r>
-      <w:r>
-        <w:t>:</w:t>
-      </w:r>
-    </w:p>
-    <w:p>
-      <w:pPr>
-        <w:pStyle w:val="Heading4"/>
-      </w:pPr>
-      <w:bookmarkStart w:id="8" w:name="X8dfab2877cbeed19382a0790301aa550c9fee67"/>
-      <w:bookmarkEnd w:id="7"/>
-      <w:r>
-        <w:t>BC ADST Computer Programming 11 Big Idea - Design Cycle</w:t>
-      </w:r>
-    </w:p>
-    <w:p>
-      <w:pPr>
-        <w:pStyle w:val="FirstParagraph"/>
-      </w:pPr>
-      <w:r>
-        <w:t>Every project must have a scope. This is an initial document or plan of what your software is supposed to do, or will do. Before you begin the design and coding of this game, write down the behaviour of your game. You can use the suggestions above, or modify it to be more unique. However, keep your scope simple and clear. Resist the urge to overly complicate the game in your scope definition. Once you get a basic version that is working, you can add new commands or features in a future revision! Software development is iterative, and scaffolds over time.</w:t>
-      </w:r>
-    </w:p>
-    <w:p>
-      <w:r>
-        <w:pict w14:anchorId="01C220EA">
-          <v:rect id="_x0000_i1072" style="width:0;height:1.5pt" o:hralign="center" o:bullet="t" o:hrstd="t" o:hr="t"/>
-        </w:pict>
-      </w:r>
-    </w:p>
-    <w:p>
-      <w:r>
-        <w:br w:type="page"/>
-      </w:r>
-    </w:p>
-    <w:p>
-      <w:pPr>
-        <w:pStyle w:val="Heading2"/>
-      </w:pPr>
-      <w:bookmarkStart w:id="9" w:name="grading"/>
+        <w:t>Create a function add_day which updates the day</w:t>
+      </w:r>
+    </w:p>
+    <w:p>
+      <w:pPr>
+        <w:pStyle w:val="Compact"/>
+        <w:numPr>
+          <w:ilvl w:val="0"/>
+          <w:numId w:val="4"/>
+        </w:numPr>
+      </w:pPr>
+      <w:r>
+        <w:t>Create a function selec</w:t>
+      </w:r>
+      <w:r>
+        <w:t>t_action which uses a while loop to call add_day function</w:t>
+      </w:r>
+    </w:p>
+    <w:p>
+      <w:pPr>
+        <w:rPr>
+          <w:rFonts w:asciiTheme="majorHAnsi" w:eastAsiaTheme="majorEastAsia" w:hAnsiTheme="majorHAnsi" w:cstheme="majorBidi"/>
+          <w:color w:val="404040" w:themeColor="text1" w:themeTint="BF"/>
+          <w:sz w:val="28"/>
+          <w:szCs w:val="28"/>
+        </w:rPr>
+      </w:pPr>
+      <w:bookmarkStart w:id="9" w:name="extra-credit"/>
       <w:bookmarkEnd w:id="2"/>
       <w:bookmarkEnd w:id="6"/>
       <w:bookmarkEnd w:id="8"/>
       <w:r>
+        <w:br w:type="page"/>
+      </w:r>
+    </w:p>
+    <w:p>
+      <w:pPr>
+        <w:pStyle w:val="Heading2"/>
+      </w:pPr>
+      <w:r>
         <w:lastRenderedPageBreak/>
-        <w:t>Grading</w:t>
-      </w:r>
-    </w:p>
-    <w:tbl>
-      <w:tblPr>
-        <w:tblStyle w:val="Table"/>
-        <w:tblW w:w="3746" w:type="pct"/>
-        <w:tblLook w:val="0020" w:firstRow="1" w:lastRow="0" w:firstColumn="0" w:lastColumn="0" w:noHBand="0" w:noVBand="0"/>
-      </w:tblPr>
-      <w:tblGrid>
-        <w:gridCol w:w="6554"/>
-        <w:gridCol w:w="620"/>
-      </w:tblGrid>
-      <w:tr>
-        <w:tc>
-          <w:tcPr>
-            <w:tcW w:w="0" w:type="auto"/>
-            <w:tcBorders>
-              <w:bottom w:val="single" w:sz="4" w:space="0" w:color="auto"/>
-            </w:tcBorders>
-            <w:vAlign w:val="bottom"/>
-          </w:tcPr>
-          <w:p>
-            <w:pPr>
-              <w:pStyle w:val="Compact"/>
-            </w:pPr>
-            <w:bookmarkStart w:id="10" w:name="schemerubric"/>
-            <w:r>
-              <w:rPr>
-                <w:b/>
-              </w:rPr>
-              <w:t>Functional Correctness</w:t>
-            </w:r>
-            <w:r>
-              <w:rPr>
-                <w:b/>
-              </w:rPr>
-              <w:t xml:space="preserve"> </w:t>
-            </w:r>
-            <w:r>
-              <w:rPr>
-                <w:b/>
-              </w:rPr>
-              <w:t>(Behavior)</w:t>
-            </w:r>
-          </w:p>
-        </w:tc>
-        <w:tc>
-          <w:tcPr>
-            <w:tcW w:w="0" w:type="auto"/>
-            <w:tcBorders>
-              <w:bottom w:val="single" w:sz="4" w:space="0" w:color="auto"/>
-            </w:tcBorders>
-            <w:vAlign w:val="bottom"/>
-          </w:tcPr>
-          <w:p/>
-        </w:tc>
-      </w:tr>
-      <w:tr>
-        <w:tc>
-          <w:tcPr>
-            <w:tcW w:w="0" w:type="auto"/>
-            <w:tcBorders>
-              <w:top w:val="single" w:sz="4" w:space="0" w:color="auto"/>
-            </w:tcBorders>
-          </w:tcPr>
-          <w:p>
-            <w:pPr>
-              <w:pStyle w:val="Compact"/>
-            </w:pPr>
-            <w:r>
-              <w:rPr>
-                <w:rStyle w:val="VerbatimChar"/>
-              </w:rPr>
-              <w:t>travel</w:t>
-            </w:r>
-            <w:r>
-              <w:t xml:space="preserve">, </w:t>
-            </w:r>
-            <w:r>
-              <w:rPr>
-                <w:rStyle w:val="VerbatimChar"/>
-              </w:rPr>
-              <w:t>rest</w:t>
-            </w:r>
-            <w:r>
-              <w:rPr>
-                <w:rStyle w:val="VerbatimChar"/>
-              </w:rPr>
-              <w:t>,buy food</w:t>
-            </w:r>
-            <w:r>
-              <w:rPr>
-                <w:rStyle w:val="VerbatimChar"/>
-              </w:rPr>
-              <w:t>,get</w:t>
-            </w:r>
-          </w:p>
-        </w:tc>
-        <w:tc>
-          <w:tcPr>
-            <w:tcW w:w="0" w:type="auto"/>
-            <w:tcBorders>
-              <w:top w:val="single" w:sz="4" w:space="0" w:color="auto"/>
-            </w:tcBorders>
-          </w:tcPr>
-          <w:p>
-            <w:pPr>
-              <w:pStyle w:val="Compact"/>
-            </w:pPr>
-            <w:r>
-              <w:t>15</w:t>
-            </w:r>
-          </w:p>
-        </w:tc>
-      </w:tr>
-      <w:tr>
-        <w:tc>
-          <w:tcPr>
-            <w:tcW w:w="0" w:type="auto"/>
-          </w:tcPr>
-          <w:p>
-            <w:pPr>
-              <w:pStyle w:val="Compact"/>
-            </w:pPr>
-            <w:r>
-              <w:rPr>
-                <w:rStyle w:val="VerbatimChar"/>
-              </w:rPr>
-              <w:t>status</w:t>
-            </w:r>
-            <w:r>
-              <w:t xml:space="preserve">, </w:t>
-            </w:r>
-            <w:r>
-              <w:rPr>
-                <w:rStyle w:val="VerbatimChar"/>
-              </w:rPr>
-              <w:t>help</w:t>
-            </w:r>
-            <w:r>
-              <w:t xml:space="preserve">, and </w:t>
-            </w:r>
-            <w:r>
-              <w:rPr>
-                <w:rStyle w:val="VerbatimChar"/>
-              </w:rPr>
-              <w:t>quit</w:t>
-            </w:r>
-          </w:p>
-        </w:tc>
-        <w:tc>
-          <w:tcPr>
-            <w:tcW w:w="0" w:type="auto"/>
-          </w:tcPr>
-          <w:p>
-            <w:pPr>
-              <w:pStyle w:val="Compact"/>
-            </w:pPr>
-            <w:r>
-              <w:t>5</w:t>
-            </w:r>
-          </w:p>
-        </w:tc>
-      </w:tr>
-      <w:tr>
-        <w:tc>
-          <w:tcPr>
-            <w:tcW w:w="0" w:type="auto"/>
-          </w:tcPr>
-          <w:p>
-            <w:pPr>
-              <w:pStyle w:val="Compact"/>
-            </w:pPr>
-            <w:r>
-              <w:t xml:space="preserve">Game ends </w:t>
-            </w:r>
-            <w:r>
-              <w:t>according to criteria defined in the documentation</w:t>
-            </w:r>
-          </w:p>
-        </w:tc>
-        <w:tc>
-          <w:tcPr>
-            <w:tcW w:w="0" w:type="auto"/>
-          </w:tcPr>
-          <w:p>
-            <w:pPr>
-              <w:pStyle w:val="Compact"/>
-            </w:pPr>
-            <w:r>
-              <w:t>10</w:t>
-            </w:r>
-          </w:p>
-        </w:tc>
-      </w:tr>
-      <w:tr>
-        <w:tc>
-          <w:tcPr>
-            <w:tcW w:w="0" w:type="auto"/>
-          </w:tcPr>
-          <w:p>
-            <w:pPr>
-              <w:pStyle w:val="Compact"/>
-            </w:pPr>
-            <w:r>
-              <w:t>Days roll over correctly</w:t>
-            </w:r>
-          </w:p>
-        </w:tc>
-        <w:tc>
-          <w:tcPr>
-            <w:tcW w:w="0" w:type="auto"/>
-          </w:tcPr>
-          <w:p>
-            <w:pPr>
-              <w:pStyle w:val="Compact"/>
-            </w:pPr>
-            <w:r>
-              <w:t>10</w:t>
-            </w:r>
-          </w:p>
-        </w:tc>
-      </w:tr>
-      <w:tr>
-        <w:tc>
-          <w:tcPr>
-            <w:tcW w:w="0" w:type="auto"/>
-          </w:tcPr>
-          <w:p>
-            <w:pPr>
-              <w:pStyle w:val="Compact"/>
-            </w:pPr>
-            <w:r>
-              <w:t>Food decreases accordingly</w:t>
-            </w:r>
-          </w:p>
-        </w:tc>
-        <w:tc>
-          <w:tcPr>
-            <w:tcW w:w="0" w:type="auto"/>
-          </w:tcPr>
-          <w:p>
-            <w:pPr>
-              <w:pStyle w:val="Compact"/>
-            </w:pPr>
-            <w:r>
-              <w:t>5</w:t>
-            </w:r>
-          </w:p>
-        </w:tc>
-      </w:tr>
-      <w:tr>
-        <w:tc>
-          <w:tcPr>
-            <w:tcW w:w="0" w:type="auto"/>
-          </w:tcPr>
-          <w:p>
-            <w:pPr>
-              <w:pStyle w:val="Compact"/>
-            </w:pPr>
-            <w:r>
-              <w:t>Health decreases randomly</w:t>
-            </w:r>
-          </w:p>
-        </w:tc>
-        <w:tc>
-          <w:tcPr>
-            <w:tcW w:w="0" w:type="auto"/>
-          </w:tcPr>
-          <w:p>
-            <w:pPr>
-              <w:pStyle w:val="Compact"/>
-            </w:pPr>
-            <w:r>
-              <w:t>5</w:t>
-            </w:r>
-          </w:p>
-        </w:tc>
-      </w:tr>
-      <w:tr>
-        <w:tc>
-          <w:tcPr>
-            <w:tcW w:w="0" w:type="auto"/>
-          </w:tcPr>
-          <w:p>
-            <w:pPr>
-              <w:pStyle w:val="Compact"/>
-            </w:pPr>
-            <w:r>
-              <w:rPr>
-                <w:b/>
-              </w:rPr>
-              <w:t>Sub total</w:t>
-            </w:r>
-          </w:p>
-        </w:tc>
-        <w:tc>
-          <w:tcPr>
-            <w:tcW w:w="0" w:type="auto"/>
-          </w:tcPr>
-          <w:p>
-            <w:pPr>
-              <w:pStyle w:val="Compact"/>
-            </w:pPr>
-            <w:r>
-              <w:t>50</w:t>
-            </w:r>
-          </w:p>
-        </w:tc>
-      </w:tr>
-      <w:tr>
-        <w:tc>
-          <w:tcPr>
-            <w:tcW w:w="0" w:type="auto"/>
-            <w:tcBorders>
-              <w:bottom w:val="single" w:sz="4" w:space="0" w:color="auto"/>
-            </w:tcBorders>
-          </w:tcPr>
-          <w:p>
-            <w:pPr>
-              <w:pStyle w:val="Compact"/>
-              <w:rPr>
-                <w:b/>
-                <w:sz w:val="14"/>
-                <w:szCs w:val="14"/>
-              </w:rPr>
-            </w:pPr>
-          </w:p>
-          <w:p>
-            <w:pPr>
-              <w:pStyle w:val="Compact"/>
-            </w:pPr>
-            <w:r>
-              <w:rPr>
-                <w:b/>
-              </w:rPr>
-              <w:t>Technical Correctness</w:t>
-            </w:r>
-          </w:p>
-        </w:tc>
-        <w:tc>
-          <w:tcPr>
-            <w:tcW w:w="0" w:type="auto"/>
-            <w:tcBorders>
-              <w:bottom w:val="single" w:sz="4" w:space="0" w:color="auto"/>
-            </w:tcBorders>
-          </w:tcPr>
-          <w:p/>
-        </w:tc>
-      </w:tr>
-      <w:tr>
-        <w:tc>
-          <w:tcPr>
-            <w:tcW w:w="0" w:type="auto"/>
-            <w:tcBorders>
-              <w:top w:val="single" w:sz="4" w:space="0" w:color="auto"/>
-            </w:tcBorders>
-          </w:tcPr>
-          <w:p>
-            <w:pPr>
-              <w:pStyle w:val="Compact"/>
-            </w:pPr>
-            <w:r>
-              <w:t>Correctly use functions and contracts</w:t>
-            </w:r>
-          </w:p>
-        </w:tc>
-        <w:tc>
-          <w:tcPr>
-            <w:tcW w:w="0" w:type="auto"/>
-            <w:tcBorders>
-              <w:top w:val="single" w:sz="4" w:space="0" w:color="auto"/>
-            </w:tcBorders>
-          </w:tcPr>
-          <w:p>
-            <w:pPr>
-              <w:pStyle w:val="Compact"/>
-            </w:pPr>
-            <w:r>
-              <w:t>20</w:t>
-            </w:r>
-          </w:p>
-        </w:tc>
-      </w:tr>
-      <w:tr>
-        <w:tc>
-          <w:tcPr>
-            <w:tcW w:w="0" w:type="auto"/>
-          </w:tcPr>
-          <w:p>
-            <w:pPr>
-              <w:pStyle w:val="Compact"/>
-            </w:pPr>
-            <w:r>
-              <w:t>Correctly use imported random function</w:t>
-            </w:r>
-          </w:p>
-        </w:tc>
-        <w:tc>
-          <w:tcPr>
-            <w:tcW w:w="0" w:type="auto"/>
-          </w:tcPr>
-          <w:p>
-            <w:pPr>
-              <w:pStyle w:val="Compact"/>
-            </w:pPr>
-            <w:r>
-              <w:t>5</w:t>
-            </w:r>
-          </w:p>
-        </w:tc>
-      </w:tr>
-      <w:tr>
-        <w:tc>
-          <w:tcPr>
-            <w:tcW w:w="0" w:type="auto"/>
-          </w:tcPr>
-          <w:p>
-            <w:pPr>
-              <w:pStyle w:val="Compact"/>
-            </w:pPr>
-            <w:r>
-              <w:t>Correctly use global variables</w:t>
-            </w:r>
-          </w:p>
-        </w:tc>
-        <w:tc>
-          <w:tcPr>
-            <w:tcW w:w="0" w:type="auto"/>
-          </w:tcPr>
-          <w:p>
-            <w:pPr>
-              <w:pStyle w:val="Compact"/>
-            </w:pPr>
-            <w:r>
-              <w:t>5</w:t>
-            </w:r>
-          </w:p>
-        </w:tc>
-      </w:tr>
-      <w:tr>
-        <w:tc>
-          <w:tcPr>
-            <w:tcW w:w="0" w:type="auto"/>
-          </w:tcPr>
-          <w:p>
-            <w:pPr>
-              <w:pStyle w:val="Compact"/>
-            </w:pPr>
-            <w:r>
-              <w:t>Correctly use and update variables</w:t>
-            </w:r>
-          </w:p>
-        </w:tc>
-        <w:tc>
-          <w:tcPr>
-            <w:tcW w:w="0" w:type="auto"/>
-          </w:tcPr>
-          <w:p>
-            <w:pPr>
-              <w:pStyle w:val="Compact"/>
-            </w:pPr>
-            <w:r>
-              <w:t>5</w:t>
-            </w:r>
-          </w:p>
-        </w:tc>
-      </w:tr>
-      <w:tr>
-        <w:tc>
-          <w:tcPr>
-            <w:tcW w:w="0" w:type="auto"/>
-          </w:tcPr>
-          <w:p>
-            <w:pPr>
-              <w:pStyle w:val="Compact"/>
-            </w:pPr>
-            <w:r>
-              <w:rPr>
-                <w:b/>
-              </w:rPr>
-              <w:t>Sub total</w:t>
-            </w:r>
-          </w:p>
-        </w:tc>
-        <w:tc>
-          <w:tcPr>
-            <w:tcW w:w="0" w:type="auto"/>
-          </w:tcPr>
-          <w:p>
-            <w:pPr>
-              <w:pStyle w:val="Compact"/>
-            </w:pPr>
-            <w:r>
-              <w:t>35</w:t>
-            </w:r>
-          </w:p>
-        </w:tc>
-      </w:tr>
-      <w:tr>
-        <w:tc>
-          <w:tcPr>
-            <w:tcW w:w="0" w:type="auto"/>
-            <w:tcBorders>
-              <w:bottom w:val="single" w:sz="4" w:space="0" w:color="auto"/>
-            </w:tcBorders>
-          </w:tcPr>
-          <w:p>
-            <w:pPr>
-              <w:pStyle w:val="Compact"/>
-              <w:rPr>
-                <w:b/>
-                <w:bCs/>
-                <w:sz w:val="14"/>
-                <w:szCs w:val="14"/>
-              </w:rPr>
-            </w:pPr>
-          </w:p>
-          <w:p>
-            <w:pPr>
-              <w:pStyle w:val="Compact"/>
-              <w:rPr>
-                <w:b/>
-                <w:bCs/>
-              </w:rPr>
-            </w:pPr>
-            <w:r>
-              <w:rPr>
-                <w:b/>
-                <w:bCs/>
-              </w:rPr>
-              <w:t>Design and Documentation</w:t>
-            </w:r>
-          </w:p>
-        </w:tc>
-        <w:tc>
-          <w:tcPr>
-            <w:tcW w:w="0" w:type="auto"/>
-            <w:tcBorders>
-              <w:bottom w:val="single" w:sz="4" w:space="0" w:color="auto"/>
-            </w:tcBorders>
-          </w:tcPr>
-          <w:p>
-            <w:pPr>
-              <w:pStyle w:val="Compact"/>
-            </w:pPr>
-          </w:p>
-        </w:tc>
-      </w:tr>
-      <w:tr>
-        <w:tc>
-          <w:tcPr>
-            <w:tcW w:w="0" w:type="auto"/>
-            <w:tcBorders>
-              <w:top w:val="single" w:sz="4" w:space="0" w:color="auto"/>
-            </w:tcBorders>
-          </w:tcPr>
-          <w:p>
-            <w:pPr>
-              <w:pStyle w:val="Compact"/>
-            </w:pPr>
-            <w:r>
-              <w:t>Clearly states game rules and assumptions</w:t>
-            </w:r>
-          </w:p>
-        </w:tc>
-        <w:tc>
-          <w:tcPr>
-            <w:tcW w:w="0" w:type="auto"/>
-            <w:tcBorders>
-              <w:top w:val="single" w:sz="4" w:space="0" w:color="auto"/>
-            </w:tcBorders>
-          </w:tcPr>
-          <w:p>
-            <w:pPr>
-              <w:pStyle w:val="Compact"/>
-            </w:pPr>
-            <w:r>
-              <w:t>5</w:t>
-            </w:r>
-          </w:p>
-        </w:tc>
-      </w:tr>
-      <w:tr>
-        <w:tc>
-          <w:tcPr>
-            <w:tcW w:w="0" w:type="auto"/>
-          </w:tcPr>
-          <w:p>
-            <w:pPr>
-              <w:pStyle w:val="Compact"/>
-            </w:pPr>
-            <w:r>
-              <w:t>Provides good comments and documentation to the code</w:t>
-            </w:r>
-          </w:p>
-        </w:tc>
-        <w:tc>
-          <w:tcPr>
-            <w:tcW w:w="0" w:type="auto"/>
-          </w:tcPr>
-          <w:p>
-            <w:pPr>
-              <w:pStyle w:val="Compact"/>
-            </w:pPr>
-            <w:r>
-              <w:t>10</w:t>
-            </w:r>
-          </w:p>
-        </w:tc>
-      </w:tr>
-      <w:tr>
-        <w:tc>
-          <w:tcPr>
-            <w:tcW w:w="0" w:type="auto"/>
-            <w:tcBorders>
-              <w:bottom w:val="single" w:sz="4" w:space="0" w:color="auto"/>
-            </w:tcBorders>
-          </w:tcPr>
-          <w:p>
-            <w:pPr>
-              <w:pStyle w:val="Compact"/>
-              <w:rPr>
-                <w:b/>
-              </w:rPr>
-            </w:pPr>
-            <w:r>
-              <w:rPr>
-                <w:b/>
-              </w:rPr>
-              <w:t>Sub total</w:t>
-            </w:r>
-          </w:p>
-          <w:p>
-            <w:pPr>
-              <w:pStyle w:val="Compact"/>
-            </w:pPr>
-          </w:p>
-        </w:tc>
-        <w:tc>
-          <w:tcPr>
-            <w:tcW w:w="0" w:type="auto"/>
-            <w:tcBorders>
-              <w:bottom w:val="single" w:sz="4" w:space="0" w:color="auto"/>
-            </w:tcBorders>
-          </w:tcPr>
-          <w:p>
-            <w:pPr>
-              <w:pStyle w:val="Compact"/>
-            </w:pPr>
-            <w:r>
-              <w:t>15</w:t>
-            </w:r>
-          </w:p>
-        </w:tc>
-      </w:tr>
-      <w:tr>
-        <w:tc>
-          <w:tcPr>
-            <w:tcW w:w="0" w:type="auto"/>
-            <w:tcBorders>
-              <w:top w:val="single" w:sz="4" w:space="0" w:color="auto"/>
-            </w:tcBorders>
-          </w:tcPr>
-          <w:p>
-            <w:pPr>
-              <w:pStyle w:val="Compact"/>
-            </w:pPr>
-            <w:r>
-              <w:rPr>
-                <w:b/>
-              </w:rPr>
-              <w:t>Total</w:t>
-            </w:r>
-          </w:p>
-        </w:tc>
-        <w:tc>
-          <w:tcPr>
-            <w:tcW w:w="0" w:type="auto"/>
-            <w:tcBorders>
-              <w:top w:val="single" w:sz="4" w:space="0" w:color="auto"/>
-            </w:tcBorders>
-          </w:tcPr>
-          <w:p>
-            <w:pPr>
-              <w:pStyle w:val="Compact"/>
-            </w:pPr>
-            <w:r>
-              <w:t>100</w:t>
-            </w:r>
-          </w:p>
-        </w:tc>
-      </w:tr>
-    </w:tbl>
-    <w:p>
-      <w:pPr>
-        <w:pStyle w:val="Heading2"/>
-      </w:pPr>
-      <w:bookmarkStart w:id="11" w:name="extra-credit"/>
-      <w:bookmarkEnd w:id="9"/>
-      <w:bookmarkEnd w:id="10"/>
-      <w:r>
         <w:t>Extra Credit</w:t>
-      </w:r>
-      <w:r>
-        <w:t>: Possible Advanced Features</w:t>
       </w:r>
     </w:p>
     <w:p>
@@ -1467,20 +644,11 @@
         <w:pStyle w:val="Compact"/>
         <w:numPr>
           <w:ilvl w:val="0"/>
-          <w:numId w:val="6"/>
+          <w:numId w:val="5"/>
         </w:numPr>
       </w:pPr>
       <w:r>
-        <w:t xml:space="preserve">Add a </w:t>
-      </w:r>
-      <w:r>
-        <w:rPr>
-          <w:rFonts w:ascii="Consolas" w:hAnsi="Consolas"/>
-        </w:rPr>
-        <w:t>fill up</w:t>
-      </w:r>
-      <w:r>
-        <w:t xml:space="preserve"> command that includes gas consumption as part of the game.</w:t>
+        <w:t>Add a fill up command that includes gas consumption as part of the game.</w:t>
       </w:r>
     </w:p>
     <w:p>
@@ -1488,7 +656,7 @@
         <w:pStyle w:val="Compact"/>
         <w:numPr>
           <w:ilvl w:val="0"/>
-          <w:numId w:val="6"/>
+          <w:numId w:val="5"/>
         </w:numPr>
       </w:pPr>
       <w:r>
@@ -1500,29 +668,14 @@
         <w:pStyle w:val="Compact"/>
         <w:numPr>
           <w:ilvl w:val="0"/>
-          <w:numId w:val="6"/>
+          <w:numId w:val="5"/>
         </w:numPr>
       </w:pPr>
       <w:r>
-        <w:t xml:space="preserve">Allow the user to travel East or West. Implement the </w:t>
-      </w:r>
-      <w:r>
-        <w:rPr>
-          <w:rFonts w:ascii="Consolas" w:hAnsi="Consolas"/>
-        </w:rPr>
-        <w:t>travel east (te)</w:t>
-      </w:r>
-      <w:r>
-        <w:t xml:space="preserve"> and </w:t>
-      </w:r>
-      <w:r>
-        <w:rPr>
-          <w:rFonts w:ascii="Consolas" w:hAnsi="Consolas"/>
-        </w:rPr>
-        <w:t>travel west (tw)</w:t>
-      </w:r>
-      <w:r>
-        <w:t xml:space="preserve"> commands. </w:t>
+        <w:t>Allow the use</w:t>
+      </w:r>
+      <w:r>
+        <w:t>r to travel East or West. Implement the travel east (te) and travel west (tw) commands.</w:t>
       </w:r>
     </w:p>
     <w:p>
@@ -1530,11 +683,11 @@
         <w:pStyle w:val="Compact"/>
         <w:numPr>
           <w:ilvl w:val="0"/>
-          <w:numId w:val="6"/>
+          <w:numId w:val="5"/>
         </w:numPr>
       </w:pPr>
       <w:r>
-        <w:t xml:space="preserve">Allow the user to choose the number of commodities to deliver, and make sure that the commodities assigned are all different. </w:t>
+        <w:t>Allow the user to choose the number of commodities to deliver, and make sure that the commodities assigned are all different.</w:t>
       </w:r>
     </w:p>
     <w:p>
@@ -1542,93 +695,98 @@
         <w:pStyle w:val="Compact"/>
         <w:numPr>
           <w:ilvl w:val="0"/>
-          <w:numId w:val="6"/>
+          <w:numId w:val="5"/>
         </w:numPr>
       </w:pPr>
       <w:r>
-        <w:t>Make the rate of food consumption be a function of the day of the week</w:t>
+        <w:t>Make the rate of food consumption be a fun</w:t>
+      </w:r>
+      <w:r>
+        <w:t>ction of the day of the week</w:t>
       </w:r>
     </w:p>
     <w:p>
       <w:pPr>
         <w:pStyle w:val="Heading2"/>
       </w:pPr>
-      <w:bookmarkStart w:id="12" w:name="extension"/>
+      <w:bookmarkStart w:id="10" w:name="extension"/>
+      <w:bookmarkEnd w:id="9"/>
+      <w:r>
+        <w:t>Extension</w:t>
+      </w:r>
+    </w:p>
+    <w:p>
+      <w:pPr>
+        <w:pStyle w:val="FirstParagraph"/>
+      </w:pPr>
+      <w:r>
+        <w:t>Instead of a East-West only map of Canadian cities, create a map that is a grid (eg. 2x5 grid of cities), or some other network graph. The game can provide hints or feedback on the routes chosen based on various facto</w:t>
+      </w:r>
+      <w:r>
+        <w:t>rs including distance, and time.</w:t>
+      </w:r>
+    </w:p>
+    <w:p>
+      <w:r>
+        <w:pict w14:anchorId="3FB427F9">
+          <v:rect id="_x0000_i1029" style="width:0;height:1.5pt" o:hralign="center" o:hrstd="t" o:hr="t"/>
+        </w:pict>
+      </w:r>
+    </w:p>
+    <w:p>
+      <w:pPr>
+        <w:pStyle w:val="Heading3"/>
+      </w:pPr>
+      <w:bookmarkStart w:id="11" w:name="emphasize-with-students-some-more"/>
+      <w:r>
+        <w:t>Emphasize with students some more</w:t>
+      </w:r>
+    </w:p>
+    <w:p>
+      <w:pPr>
+        <w:pStyle w:val="Heading4"/>
+      </w:pPr>
+      <w:bookmarkStart w:id="12" w:name="X093909796b655b22ca7ca9bca59cdd59ca88bcf"/>
+      <w:r>
+        <w:t>BC Mathematics Computer Science 11: Algorithms, Computational Thinking, Solving Problems</w:t>
+      </w:r>
+    </w:p>
+    <w:p>
+      <w:pPr>
+        <w:pStyle w:val="FirstParagraph"/>
+      </w:pPr>
+      <w:r>
+        <w:t>Pathfinding is the job of finding the shortest (based on a weight or cost associated with each path segment) path between two points on a network graph. The weight or cost would be based on some criteria (such as distance, time, scenery). Pathfinding algor</w:t>
+      </w:r>
+      <w:r>
+        <w:t>ithms are used in many applications: artificial intelligence, navigation, transportation, game design, virtual reality, etc. Ask students to discuss possible solutions and the reasoning behind them. Use graphs to visualize.</w:t>
+      </w:r>
+    </w:p>
+    <w:p>
+      <w:pPr>
+        <w:pStyle w:val="BodyText"/>
+      </w:pPr>
+      <w:r>
+        <w:t>As our networks become bigger, t</w:t>
+      </w:r>
+      <w:r>
+        <w:t>he steps for finding a good path are computationally expensive. This is an ideal job for the computer!</w:t>
+      </w:r>
+    </w:p>
+    <w:p>
+      <w:r>
+        <w:pict w14:anchorId="7D6E639B">
+          <v:rect id="_x0000_i1030" style="width:0;height:1.5pt" o:hralign="center" o:hrstd="t" o:hr="t"/>
+        </w:pict>
+      </w:r>
+      <w:bookmarkEnd w:id="0"/>
+      <w:bookmarkEnd w:id="10"/>
       <w:bookmarkEnd w:id="11"/>
-      <w:r>
-        <w:t>Extension</w:t>
-      </w:r>
-    </w:p>
-    <w:p>
-      <w:pPr>
-        <w:pStyle w:val="FirstParagraph"/>
-      </w:pPr>
-      <w:r>
-        <w:t>Instead of a</w:t>
-      </w:r>
-      <w:r>
-        <w:t>n</w:t>
-      </w:r>
-      <w:r>
-        <w:t xml:space="preserve"> East-West only map of Canadian cities, create a map that is a grid (eg. 2x5 grid of cities), or some other network graph. The game can provide hints or feedback on the routes chosen based on various factors including distance, and time.</w:t>
-      </w:r>
-    </w:p>
-    <w:p>
-      <w:r>
-        <w:pict w14:anchorId="0F75561A">
-          <v:rect id="_x0000_i1070" style="width:0;height:1.5pt" o:hralign="center" o:hrstd="t" o:hr="t"/>
-        </w:pict>
-      </w:r>
-    </w:p>
-    <w:p>
-      <w:pPr>
-        <w:pStyle w:val="Heading3"/>
-      </w:pPr>
-      <w:bookmarkStart w:id="13" w:name="emphasize-with-students-some-more"/>
-      <w:r>
-        <w:lastRenderedPageBreak/>
-        <w:t>Emphasize with students some more</w:t>
-      </w:r>
-    </w:p>
-    <w:p>
-      <w:pPr>
-        <w:pStyle w:val="Heading4"/>
-      </w:pPr>
-      <w:bookmarkStart w:id="14" w:name="X093909796b655b22ca7ca9bca59cdd59ca88bcf"/>
-      <w:r>
-        <w:t>BC Mathematics Computer Science 11: Algorithms, Computational Thinking, Solving Problems</w:t>
-      </w:r>
-    </w:p>
-    <w:p>
-      <w:pPr>
-        <w:pStyle w:val="FirstParagraph"/>
-      </w:pPr>
-      <w:r>
-        <w:t>Pathfinding is the job of finding the shortest (based on a weight or cost associated with each path segment) path between two points on a network graph. The weight or cost would be based on some criteria (such as distance, time, scenery). Pathfinding algorithms are used in many applications: artificial intelligence, navigation, transportation, game design, virtual reality, etc. Ask students to discuss possible solutions and the reasoning behind them. Use graphs to visualize.</w:t>
-      </w:r>
-    </w:p>
-    <w:p>
-      <w:pPr>
-        <w:pStyle w:val="BodyText"/>
-      </w:pPr>
-      <w:r>
-        <w:t>As our networks become bigger, the steps for finding a good path are computationally expensive. This is an ideal job for the computer!</w:t>
-      </w:r>
-    </w:p>
-    <w:p>
-      <w:r>
-        <w:pict w14:anchorId="2374D38E">
-          <v:rect id="_x0000_i1071" style="width:0;height:1.5pt" o:hralign="center" o:hrstd="t" o:hr="t"/>
-        </w:pict>
-      </w:r>
-      <w:bookmarkEnd w:id="0"/>
       <w:bookmarkEnd w:id="12"/>
-      <w:bookmarkEnd w:id="13"/>
-      <w:bookmarkEnd w:id="14"/>
     </w:p>
     <w:sectPr>
-      <w:headerReference w:type="default" r:id="rId9"/>
-      <w:footerReference w:type="default" r:id="rId10"/>
+      <w:headerReference w:type="default" r:id="rId11"/>
+      <w:footerReference w:type="default" r:id="rId12"/>
       <w:pgSz w:w="12240" w:h="15840"/>
       <w:pgMar w:top="1440" w:right="1440" w:bottom="1440" w:left="1440" w:header="720" w:footer="720" w:gutter="0"/>
       <w:cols w:space="720"/>
@@ -1642,7 +800,7 @@
   <w:endnote w:type="separator" w:id="-1">
     <w:p>
       <w:pPr>
-        <w:spacing w:after="0"/>
+        <w:spacing w:after="0" w:line="240" w:lineRule="auto"/>
       </w:pPr>
       <w:r>
         <w:separator/>
@@ -1652,7 +810,7 @@
   <w:endnote w:type="continuationSeparator" w:id="0">
     <w:p>
       <w:pPr>
-        <w:spacing w:after="0"/>
+        <w:spacing w:after="0" w:line="240" w:lineRule="auto"/>
       </w:pPr>
       <w:r>
         <w:continuationSeparator/>
@@ -1673,10 +831,16 @@
         <w:noProof/>
       </w:rPr>
       <w:drawing>
-        <wp:inline distT="0" distB="0" distL="0" distR="0" wp14:anchorId="0DEBB14C" wp14:editId="25FD7805">
-          <wp:extent cx="3104762" cy="390476"/>
-          <wp:effectExtent l="0" t="0" r="635" b="0"/>
-          <wp:docPr id="2" name="Picture 2"/>
+        <wp:inline distT="0" distB="0" distL="0" distR="0" wp14:anchorId="4016E338" wp14:editId="49179F61">
+          <wp:extent cx="3105150" cy="390525"/>
+          <wp:effectExtent l="0" t="0" r="0" b="9525"/>
+          <wp:docPr id="7" name="Picture 6" descr="Creative Commons Copyright. Prohibited Commercial Use. Microsoft Philanthropies TEALS Program">
+            <a:extLst xmlns:a="http://schemas.openxmlformats.org/drawingml/2006/main">
+              <a:ext uri="{FF2B5EF4-FFF2-40B4-BE49-F238E27FC236}">
+                <a16:creationId xmlns:a16="http://schemas.microsoft.com/office/drawing/2014/main" id="{6C0A7619-CBAE-4927-BC4F-EE5DA03AFB4E}"/>
+              </a:ext>
+            </a:extLst>
+          </wp:docPr>
           <wp:cNvGraphicFramePr>
             <a:graphicFrameLocks xmlns:a="http://schemas.openxmlformats.org/drawingml/2006/main" noChangeAspect="1"/>
           </wp:cNvGraphicFramePr>
@@ -1684,8 +848,16 @@
             <a:graphicData uri="http://schemas.openxmlformats.org/drawingml/2006/picture">
               <pic:pic xmlns:pic="http://schemas.openxmlformats.org/drawingml/2006/picture">
                 <pic:nvPicPr>
-                  <pic:cNvPr id="1" name=""/>
-                  <pic:cNvPicPr/>
+                  <pic:cNvPr id="7" name="Picture 6" descr="Creative Commons Copyright. Prohibited Commercial Use. Microsoft Philanthropies TEALS Program">
+                    <a:extLst>
+                      <a:ext uri="{FF2B5EF4-FFF2-40B4-BE49-F238E27FC236}">
+                        <a16:creationId xmlns:a16="http://schemas.microsoft.com/office/drawing/2014/main" id="{6C0A7619-CBAE-4927-BC4F-EE5DA03AFB4E}"/>
+                      </a:ext>
+                    </a:extLst>
+                  </pic:cNvPr>
+                  <pic:cNvPicPr>
+                    <a:picLocks noChangeAspect="1"/>
+                  </pic:cNvPicPr>
                 </pic:nvPicPr>
                 <pic:blipFill>
                   <a:blip r:embed="rId1"/>
@@ -1696,7 +868,7 @@
                 <pic:spPr>
                   <a:xfrm>
                     <a:off x="0" y="0"/>
-                    <a:ext cx="3104762" cy="390476"/>
+                    <a:ext cx="3105150" cy="390525"/>
                   </a:xfrm>
                   <a:prstGeom prst="rect">
                     <a:avLst/>
@@ -1735,7 +907,12 @@
 <w:hdr xmlns:wpc="http://schemas.microsoft.com/office/word/2010/wordprocessingCanvas" xmlns:cx="http://schemas.microsoft.com/office/drawing/2014/chartex" xmlns:cx1="http://schemas.microsoft.com/office/drawing/2015/9/8/chartex" xmlns:cx2="http://schemas.microsoft.com/office/drawing/2015/10/21/chartex" xmlns:cx3="http://schemas.microsoft.com/office/drawing/2016/5/9/chartex" xmlns:cx4="http://schemas.microsoft.com/office/drawing/2016/5/10/chartex" xmlns:cx5="http://schemas.microsoft.com/office/drawing/2016/5/11/chartex" xmlns:cx6="http://schemas.microsoft.com/office/drawing/2016/5/12/chartex" xmlns:cx7="http://schemas.microsoft.com/office/drawing/2016/5/13/chartex" xmlns:cx8="http://schemas.microsoft.com/office/drawing/2016/5/14/chartex" xmlns:mc="http://schemas.openxmlformats.org/markup-compatibility/2006" xmlns:aink="http://schemas.microsoft.com/office/drawing/2016/ink" xmlns:am3d="http://schemas.microsoft.com/office/drawing/2017/model3d" xmlns:o="urn:schemas-microsoft-com:office:office" xmlns:r="http://schemas.openxmlformats.org/officeDocument/2006/relationships" xmlns:m="http://schemas.openxmlformats.org/officeDocument/2006/math" xmlns:v="urn:schemas-microsoft-com:vml" xmlns:wp14="http://schemas.microsoft.com/office/word/2010/wordprocessingDrawing" xmlns:wp="http://schemas.openxmlformats.org/drawingml/2006/wordprocessingDrawing" xmlns:w10="urn:schemas-microsoft-com:office:word" xmlns:w="http://schemas.openxmlformats.org/wordprocessingml/2006/main" xmlns:w14="http://schemas.microsoft.com/office/word/2010/wordml" xmlns:w15="http://schemas.microsoft.com/office/word/2012/wordml" xmlns:w16cex="http://schemas.microsoft.com/office/word/2018/wordml/cex" xmlns:w16cid="http://schemas.microsoft.com/office/word/2016/wordml/cid" xmlns:w16="http://schemas.microsoft.com/office/word/2018/wordml" xmlns:w16se="http://schemas.microsoft.com/office/word/2015/wordml/symex" xmlns:wpg="http://schemas.microsoft.com/office/word/2010/wordprocessingGroup" xmlns:wpi="http://schemas.microsoft.com/office/word/2010/wordprocessingInk" xmlns:wne="http://schemas.microsoft.com/office/word/2006/wordml" xmlns:wps="http://schemas.microsoft.com/office/word/2010/wordprocessingShape" mc:Ignorable="w14 w15 w16se w16cid w16 w16cex wp14">
   <w:p>
     <w:pPr>
-      <w:spacing w:after="0"/>
+      <w:pStyle w:val="Header"/>
+    </w:pPr>
+  </w:p>
+  <w:p>
+    <w:pPr>
+      <w:pStyle w:val="Header"/>
     </w:pPr>
     <w:r>
       <w:t>Introduction to Computer Science</w:t>
@@ -1746,24 +923,16 @@
 
 <file path=word/numbering.xml><?xml version="1.0" encoding="utf-8"?>
 <w:numbering xmlns:wpc="http://schemas.microsoft.com/office/word/2010/wordprocessingCanvas" xmlns:cx="http://schemas.microsoft.com/office/drawing/2014/chartex" xmlns:cx1="http://schemas.microsoft.com/office/drawing/2015/9/8/chartex" xmlns:cx2="http://schemas.microsoft.com/office/drawing/2015/10/21/chartex" xmlns:cx3="http://schemas.microsoft.com/office/drawing/2016/5/9/chartex" xmlns:cx4="http://schemas.microsoft.com/office/drawing/2016/5/10/chartex" xmlns:cx5="http://schemas.microsoft.com/office/drawing/2016/5/11/chartex" xmlns:cx6="http://schemas.microsoft.com/office/drawing/2016/5/12/chartex" xmlns:cx7="http://schemas.microsoft.com/office/drawing/2016/5/13/chartex" xmlns:cx8="http://schemas.microsoft.com/office/drawing/2016/5/14/chartex" xmlns:mc="http://schemas.openxmlformats.org/markup-compatibility/2006" xmlns:aink="http://schemas.microsoft.com/office/drawing/2016/ink" xmlns:am3d="http://schemas.microsoft.com/office/drawing/2017/model3d" xmlns:o="urn:schemas-microsoft-com:office:office" xmlns:r="http://schemas.openxmlformats.org/officeDocument/2006/relationships" xmlns:m="http://schemas.openxmlformats.org/officeDocument/2006/math" xmlns:v="urn:schemas-microsoft-com:vml" xmlns:wp14="http://schemas.microsoft.com/office/word/2010/wordprocessingDrawing" xmlns:wp="http://schemas.openxmlformats.org/drawingml/2006/wordprocessingDrawing" xmlns:w10="urn:schemas-microsoft-com:office:word" xmlns:w="http://schemas.openxmlformats.org/wordprocessingml/2006/main" xmlns:w14="http://schemas.microsoft.com/office/word/2010/wordml" xmlns:w15="http://schemas.microsoft.com/office/word/2012/wordml" xmlns:w16cex="http://schemas.microsoft.com/office/word/2018/wordml/cex" xmlns:w16cid="http://schemas.microsoft.com/office/word/2016/wordml/cid" xmlns:w16="http://schemas.microsoft.com/office/word/2018/wordml" xmlns:w16se="http://schemas.microsoft.com/office/word/2015/wordml/symex" xmlns:wpg="http://schemas.microsoft.com/office/word/2010/wordprocessingGroup" xmlns:wpi="http://schemas.microsoft.com/office/word/2010/wordprocessingInk" xmlns:wne="http://schemas.microsoft.com/office/word/2006/wordml" xmlns:wps="http://schemas.microsoft.com/office/word/2010/wordprocessingShape" mc:Ignorable="w14 w15 w16se w16cid w16 w16cex wp14">
-  <w:numPicBullet w:numPicBulletId="0">
-    <w:pict>
-      <v:rect id="_x0000_i1070" style="width:0;height:1.5pt" o:hralign="center" o:bullet="t" o:hrstd="t" o:hr="t"/>
-    </w:pict>
-  </w:numPicBullet>
   <w:abstractNum w:abstractNumId="0" w15:restartNumberingAfterBreak="0">
     <w:nsid w:val="EA454B4C"/>
     <w:multiLevelType w:val="multilevel"/>
-    <w:tmpl w:val="3BE08EC0"/>
+    <w:tmpl w:val="0638DA42"/>
     <w:lvl w:ilvl="0">
       <w:numFmt w:val="bullet"/>
       <w:lvlText w:val="•"/>
       <w:lvlJc w:val="left"/>
       <w:pPr>
-        <w:tabs>
-          <w:tab w:val="num" w:pos="0"/>
-        </w:tabs>
-        <w:ind w:left="480" w:hanging="480"/>
+        <w:ind w:left="720" w:hanging="480"/>
       </w:pPr>
     </w:lvl>
     <w:lvl w:ilvl="1">
@@ -1771,10 +940,7 @@
       <w:lvlText w:val="–"/>
       <w:lvlJc w:val="left"/>
       <w:pPr>
-        <w:tabs>
-          <w:tab w:val="num" w:pos="720"/>
-        </w:tabs>
-        <w:ind w:left="1200" w:hanging="480"/>
+        <w:ind w:left="1440" w:hanging="480"/>
       </w:pPr>
     </w:lvl>
     <w:lvl w:ilvl="2">
@@ -1782,10 +948,7 @@
       <w:lvlText w:val="•"/>
       <w:lvlJc w:val="left"/>
       <w:pPr>
-        <w:tabs>
-          <w:tab w:val="num" w:pos="1440"/>
-        </w:tabs>
-        <w:ind w:left="1920" w:hanging="480"/>
+        <w:ind w:left="2160" w:hanging="480"/>
       </w:pPr>
     </w:lvl>
     <w:lvl w:ilvl="3">
@@ -1793,10 +956,7 @@
       <w:lvlText w:val="–"/>
       <w:lvlJc w:val="left"/>
       <w:pPr>
-        <w:tabs>
-          <w:tab w:val="num" w:pos="2160"/>
-        </w:tabs>
-        <w:ind w:left="2640" w:hanging="480"/>
+        <w:ind w:left="2880" w:hanging="480"/>
       </w:pPr>
     </w:lvl>
     <w:lvl w:ilvl="4">
@@ -1804,10 +964,7 @@
       <w:lvlText w:val="•"/>
       <w:lvlJc w:val="left"/>
       <w:pPr>
-        <w:tabs>
-          <w:tab w:val="num" w:pos="2880"/>
-        </w:tabs>
-        <w:ind w:left="3360" w:hanging="480"/>
+        <w:ind w:left="3600" w:hanging="480"/>
       </w:pPr>
     </w:lvl>
     <w:lvl w:ilvl="5">
@@ -1815,10 +972,7 @@
       <w:lvlText w:val="–"/>
       <w:lvlJc w:val="left"/>
       <w:pPr>
-        <w:tabs>
-          <w:tab w:val="num" w:pos="3600"/>
-        </w:tabs>
-        <w:ind w:left="4080" w:hanging="480"/>
+        <w:ind w:left="4320" w:hanging="480"/>
       </w:pPr>
     </w:lvl>
     <w:lvl w:ilvl="6">
@@ -1826,10 +980,7 @@
       <w:lvlText w:val="•"/>
       <w:lvlJc w:val="left"/>
       <w:pPr>
-        <w:tabs>
-          <w:tab w:val="num" w:pos="4320"/>
-        </w:tabs>
-        <w:ind w:left="4800" w:hanging="480"/>
+        <w:ind w:left="5040" w:hanging="480"/>
       </w:pPr>
     </w:lvl>
     <w:lvl w:ilvl="7">
@@ -1837,10 +988,7 @@
       <w:lvlText w:val="–"/>
       <w:lvlJc w:val="left"/>
       <w:pPr>
-        <w:tabs>
-          <w:tab w:val="num" w:pos="5040"/>
-        </w:tabs>
-        <w:ind w:left="5520" w:hanging="480"/>
+        <w:ind w:left="5760" w:hanging="480"/>
       </w:pPr>
     </w:lvl>
     <w:lvl w:ilvl="8">
@@ -1848,26 +996,20 @@
       <w:lvlText w:val="•"/>
       <w:lvlJc w:val="left"/>
       <w:pPr>
-        <w:tabs>
-          <w:tab w:val="num" w:pos="5760"/>
-        </w:tabs>
-        <w:ind w:left="6240" w:hanging="480"/>
+        <w:ind w:left="6480" w:hanging="480"/>
       </w:pPr>
     </w:lvl>
   </w:abstractNum>
   <w:abstractNum w:abstractNumId="1" w15:restartNumberingAfterBreak="0">
     <w:nsid w:val="2C1AE401"/>
     <w:multiLevelType w:val="multilevel"/>
-    <w:tmpl w:val="9B64F94A"/>
+    <w:tmpl w:val="ADF88B78"/>
     <w:lvl w:ilvl="0">
       <w:numFmt w:val="bullet"/>
       <w:lvlText w:val=" "/>
       <w:lvlJc w:val="left"/>
       <w:pPr>
-        <w:tabs>
-          <w:tab w:val="num" w:pos="0"/>
-        </w:tabs>
-        <w:ind w:left="480" w:hanging="480"/>
+        <w:ind w:left="720" w:hanging="480"/>
       </w:pPr>
     </w:lvl>
     <w:lvl w:ilvl="1">
@@ -1875,10 +1017,7 @@
       <w:lvlText w:val=" "/>
       <w:lvlJc w:val="left"/>
       <w:pPr>
-        <w:tabs>
-          <w:tab w:val="num" w:pos="720"/>
-        </w:tabs>
-        <w:ind w:left="1200" w:hanging="480"/>
+        <w:ind w:left="1440" w:hanging="480"/>
       </w:pPr>
     </w:lvl>
     <w:lvl w:ilvl="2">
@@ -1886,10 +1025,7 @@
       <w:lvlText w:val=" "/>
       <w:lvlJc w:val="left"/>
       <w:pPr>
-        <w:tabs>
-          <w:tab w:val="num" w:pos="1440"/>
-        </w:tabs>
-        <w:ind w:left="1920" w:hanging="480"/>
+        <w:ind w:left="2160" w:hanging="480"/>
       </w:pPr>
     </w:lvl>
     <w:lvl w:ilvl="3">
@@ -1897,10 +1033,7 @@
       <w:lvlText w:val=" "/>
       <w:lvlJc w:val="left"/>
       <w:pPr>
-        <w:tabs>
-          <w:tab w:val="num" w:pos="2160"/>
-        </w:tabs>
-        <w:ind w:left="2640" w:hanging="480"/>
+        <w:ind w:left="2880" w:hanging="480"/>
       </w:pPr>
     </w:lvl>
     <w:lvl w:ilvl="4">
@@ -1908,10 +1041,7 @@
       <w:lvlText w:val=" "/>
       <w:lvlJc w:val="left"/>
       <w:pPr>
-        <w:tabs>
-          <w:tab w:val="num" w:pos="2880"/>
-        </w:tabs>
-        <w:ind w:left="3360" w:hanging="480"/>
+        <w:ind w:left="3600" w:hanging="480"/>
       </w:pPr>
     </w:lvl>
     <w:lvl w:ilvl="5">
@@ -1919,10 +1049,7 @@
       <w:lvlText w:val=" "/>
       <w:lvlJc w:val="left"/>
       <w:pPr>
-        <w:tabs>
-          <w:tab w:val="num" w:pos="3600"/>
-        </w:tabs>
-        <w:ind w:left="4080" w:hanging="480"/>
+        <w:ind w:left="4320" w:hanging="480"/>
       </w:pPr>
     </w:lvl>
     <w:lvl w:ilvl="6">
@@ -1930,10 +1057,7 @@
       <w:lvlText w:val=" "/>
       <w:lvlJc w:val="left"/>
       <w:pPr>
-        <w:tabs>
-          <w:tab w:val="num" w:pos="4320"/>
-        </w:tabs>
-        <w:ind w:left="4800" w:hanging="480"/>
+        <w:ind w:left="5040" w:hanging="480"/>
       </w:pPr>
     </w:lvl>
     <w:lvl w:ilvl="7">
@@ -1941,10 +1065,7 @@
       <w:lvlText w:val=" "/>
       <w:lvlJc w:val="left"/>
       <w:pPr>
-        <w:tabs>
-          <w:tab w:val="num" w:pos="5040"/>
-        </w:tabs>
-        <w:ind w:left="5520" w:hanging="480"/>
+        <w:ind w:left="5760" w:hanging="480"/>
       </w:pPr>
     </w:lvl>
     <w:lvl w:ilvl="8">
@@ -1952,27 +1073,21 @@
       <w:lvlText w:val=" "/>
       <w:lvlJc w:val="left"/>
       <w:pPr>
-        <w:tabs>
-          <w:tab w:val="num" w:pos="5760"/>
-        </w:tabs>
-        <w:ind w:left="6240" w:hanging="480"/>
+        <w:ind w:left="6480" w:hanging="480"/>
       </w:pPr>
     </w:lvl>
   </w:abstractNum>
   <w:abstractNum w:abstractNumId="2" w15:restartNumberingAfterBreak="0">
     <w:nsid w:val="71315DCA"/>
     <w:multiLevelType w:val="multilevel"/>
-    <w:tmpl w:val="CD34DA62"/>
+    <w:tmpl w:val="B4E64A14"/>
     <w:lvl w:ilvl="0">
       <w:start w:val="1"/>
       <w:numFmt w:val="decimal"/>
       <w:lvlText w:val="%1."/>
       <w:lvlJc w:val="left"/>
       <w:pPr>
-        <w:tabs>
-          <w:tab w:val="num" w:pos="0"/>
-        </w:tabs>
-        <w:ind w:left="480" w:hanging="480"/>
+        <w:ind w:left="720" w:hanging="480"/>
       </w:pPr>
     </w:lvl>
     <w:lvl w:ilvl="1">
@@ -1981,10 +1096,7 @@
       <w:lvlText w:val="%2."/>
       <w:lvlJc w:val="left"/>
       <w:pPr>
-        <w:tabs>
-          <w:tab w:val="num" w:pos="720"/>
-        </w:tabs>
-        <w:ind w:left="1200" w:hanging="480"/>
+        <w:ind w:left="1440" w:hanging="480"/>
       </w:pPr>
     </w:lvl>
     <w:lvl w:ilvl="2">
@@ -1993,10 +1105,7 @@
       <w:lvlText w:val="%3."/>
       <w:lvlJc w:val="left"/>
       <w:pPr>
-        <w:tabs>
-          <w:tab w:val="num" w:pos="1440"/>
-        </w:tabs>
-        <w:ind w:left="1920" w:hanging="480"/>
+        <w:ind w:left="2160" w:hanging="480"/>
       </w:pPr>
     </w:lvl>
     <w:lvl w:ilvl="3">
@@ -2005,10 +1114,7 @@
       <w:lvlText w:val="%4."/>
       <w:lvlJc w:val="left"/>
       <w:pPr>
-        <w:tabs>
-          <w:tab w:val="num" w:pos="2160"/>
-        </w:tabs>
-        <w:ind w:left="2640" w:hanging="480"/>
+        <w:ind w:left="2880" w:hanging="480"/>
       </w:pPr>
     </w:lvl>
     <w:lvl w:ilvl="4">
@@ -2017,10 +1123,7 @@
       <w:lvlText w:val="%5."/>
       <w:lvlJc w:val="left"/>
       <w:pPr>
-        <w:tabs>
-          <w:tab w:val="num" w:pos="2880"/>
-        </w:tabs>
-        <w:ind w:left="3360" w:hanging="480"/>
+        <w:ind w:left="3600" w:hanging="480"/>
       </w:pPr>
     </w:lvl>
     <w:lvl w:ilvl="5">
@@ -2029,10 +1132,7 @@
       <w:lvlText w:val="%6."/>
       <w:lvlJc w:val="left"/>
       <w:pPr>
-        <w:tabs>
-          <w:tab w:val="num" w:pos="3600"/>
-        </w:tabs>
-        <w:ind w:left="4080" w:hanging="480"/>
+        <w:ind w:left="4320" w:hanging="480"/>
       </w:pPr>
     </w:lvl>
     <w:lvl w:ilvl="6">
@@ -2041,10 +1141,7 @@
       <w:lvlText w:val="%7."/>
       <w:lvlJc w:val="left"/>
       <w:pPr>
-        <w:tabs>
-          <w:tab w:val="num" w:pos="4320"/>
-        </w:tabs>
-        <w:ind w:left="4800" w:hanging="480"/>
+        <w:ind w:left="5040" w:hanging="480"/>
       </w:pPr>
     </w:lvl>
     <w:lvl w:ilvl="7">
@@ -2053,10 +1150,7 @@
       <w:lvlText w:val="%8."/>
       <w:lvlJc w:val="left"/>
       <w:pPr>
-        <w:tabs>
-          <w:tab w:val="num" w:pos="5040"/>
-        </w:tabs>
-        <w:ind w:left="5520" w:hanging="480"/>
+        <w:ind w:left="5760" w:hanging="480"/>
       </w:pPr>
     </w:lvl>
     <w:lvl w:ilvl="8">
@@ -2065,11 +1159,121 @@
       <w:lvlText w:val="%9."/>
       <w:lvlJc w:val="left"/>
       <w:pPr>
-        <w:tabs>
-          <w:tab w:val="num" w:pos="5760"/>
-        </w:tabs>
-        <w:ind w:left="6240" w:hanging="480"/>
-      </w:pPr>
+        <w:ind w:left="6480" w:hanging="480"/>
+      </w:pPr>
+    </w:lvl>
+  </w:abstractNum>
+  <w:abstractNum w:abstractNumId="3" w15:restartNumberingAfterBreak="0">
+    <w:nsid w:val="7A276D24"/>
+    <w:multiLevelType w:val="hybridMultilevel"/>
+    <w:tmpl w:val="A8B6E620"/>
+    <w:lvl w:ilvl="0" w:tplc="04090001">
+      <w:start w:val="1"/>
+      <w:numFmt w:val="bullet"/>
+      <w:lvlText w:val=""/>
+      <w:lvlJc w:val="left"/>
+      <w:pPr>
+        <w:ind w:left="960" w:hanging="360"/>
+      </w:pPr>
+      <w:rPr>
+        <w:rFonts w:ascii="Symbol" w:hAnsi="Symbol" w:hint="default"/>
+      </w:rPr>
+    </w:lvl>
+    <w:lvl w:ilvl="1" w:tplc="04090003" w:tentative="1">
+      <w:start w:val="1"/>
+      <w:numFmt w:val="bullet"/>
+      <w:lvlText w:val="o"/>
+      <w:lvlJc w:val="left"/>
+      <w:pPr>
+        <w:ind w:left="1680" w:hanging="360"/>
+      </w:pPr>
+      <w:rPr>
+        <w:rFonts w:ascii="Courier New" w:hAnsi="Courier New" w:cs="Courier New" w:hint="default"/>
+      </w:rPr>
+    </w:lvl>
+    <w:lvl w:ilvl="2" w:tplc="04090005" w:tentative="1">
+      <w:start w:val="1"/>
+      <w:numFmt w:val="bullet"/>
+      <w:lvlText w:val=""/>
+      <w:lvlJc w:val="left"/>
+      <w:pPr>
+        <w:ind w:left="2400" w:hanging="360"/>
+      </w:pPr>
+      <w:rPr>
+        <w:rFonts w:ascii="Wingdings" w:hAnsi="Wingdings" w:hint="default"/>
+      </w:rPr>
+    </w:lvl>
+    <w:lvl w:ilvl="3" w:tplc="04090001" w:tentative="1">
+      <w:start w:val="1"/>
+      <w:numFmt w:val="bullet"/>
+      <w:lvlText w:val=""/>
+      <w:lvlJc w:val="left"/>
+      <w:pPr>
+        <w:ind w:left="3120" w:hanging="360"/>
+      </w:pPr>
+      <w:rPr>
+        <w:rFonts w:ascii="Symbol" w:hAnsi="Symbol" w:hint="default"/>
+      </w:rPr>
+    </w:lvl>
+    <w:lvl w:ilvl="4" w:tplc="04090003" w:tentative="1">
+      <w:start w:val="1"/>
+      <w:numFmt w:val="bullet"/>
+      <w:lvlText w:val="o"/>
+      <w:lvlJc w:val="left"/>
+      <w:pPr>
+        <w:ind w:left="3840" w:hanging="360"/>
+      </w:pPr>
+      <w:rPr>
+        <w:rFonts w:ascii="Courier New" w:hAnsi="Courier New" w:cs="Courier New" w:hint="default"/>
+      </w:rPr>
+    </w:lvl>
+    <w:lvl w:ilvl="5" w:tplc="04090005" w:tentative="1">
+      <w:start w:val="1"/>
+      <w:numFmt w:val="bullet"/>
+      <w:lvlText w:val=""/>
+      <w:lvlJc w:val="left"/>
+      <w:pPr>
+        <w:ind w:left="4560" w:hanging="360"/>
+      </w:pPr>
+      <w:rPr>
+        <w:rFonts w:ascii="Wingdings" w:hAnsi="Wingdings" w:hint="default"/>
+      </w:rPr>
+    </w:lvl>
+    <w:lvl w:ilvl="6" w:tplc="04090001" w:tentative="1">
+      <w:start w:val="1"/>
+      <w:numFmt w:val="bullet"/>
+      <w:lvlText w:val=""/>
+      <w:lvlJc w:val="left"/>
+      <w:pPr>
+        <w:ind w:left="5280" w:hanging="360"/>
+      </w:pPr>
+      <w:rPr>
+        <w:rFonts w:ascii="Symbol" w:hAnsi="Symbol" w:hint="default"/>
+      </w:rPr>
+    </w:lvl>
+    <w:lvl w:ilvl="7" w:tplc="04090003" w:tentative="1">
+      <w:start w:val="1"/>
+      <w:numFmt w:val="bullet"/>
+      <w:lvlText w:val="o"/>
+      <w:lvlJc w:val="left"/>
+      <w:pPr>
+        <w:ind w:left="6000" w:hanging="360"/>
+      </w:pPr>
+      <w:rPr>
+        <w:rFonts w:ascii="Courier New" w:hAnsi="Courier New" w:cs="Courier New" w:hint="default"/>
+      </w:rPr>
+    </w:lvl>
+    <w:lvl w:ilvl="8" w:tplc="04090005" w:tentative="1">
+      <w:start w:val="1"/>
+      <w:numFmt w:val="bullet"/>
+      <w:lvlText w:val=""/>
+      <w:lvlJc w:val="left"/>
+      <w:pPr>
+        <w:ind w:left="6720" w:hanging="360"/>
+      </w:pPr>
+      <w:rPr>
+        <w:rFonts w:ascii="Wingdings" w:hAnsi="Wingdings" w:hint="default"/>
+      </w:rPr>
     </w:lvl>
   </w:abstractNum>
   <w:num w:numId="1">
@@ -2085,9 +1289,6 @@
     <w:abstractNumId w:val="0"/>
   </w:num>
   <w:num w:numId="5">
-    <w:abstractNumId w:val="0"/>
-  </w:num>
-  <w:num w:numId="6">
     <w:abstractNumId w:val="2"/>
     <w:lvlOverride w:ilvl="0">
       <w:startOverride w:val="1"/>
@@ -2116,6 +1317,9 @@
     <w:lvlOverride w:ilvl="8">
       <w:startOverride w:val="1"/>
     </w:lvlOverride>
+  </w:num>
+  <w:num w:numId="6">
+    <w:abstractNumId w:val="3"/>
   </w:num>
 </w:numbering>
 </file>
@@ -2287,13 +1491,6 @@
     <w:lsdException w:name="No Spacing" w:uiPriority="1" w:qFormat="1"/>
     <w:lsdException w:name="Light Shading"/>
     <w:lsdException w:name="Light List"/>
-    <w:lsdException w:name="Light Grid"/>
-    <w:lsdException w:name="Medium Shading 1"/>
-    <w:lsdException w:name="Medium Shading 2"/>
-    <w:lsdException w:name="Medium List 1"/>
-    <w:lsdException w:name="Medium List 2"/>
-    <w:lsdException w:name="Medium Grid 1"/>
-    <w:lsdException w:name="Medium Grid 2"/>
     <w:lsdException w:name="Medium Grid 3"/>
     <w:lsdException w:name="Dark List"/>
     <w:lsdException w:name="Colorful Shading"/>
@@ -2498,7 +1695,7 @@
   <w:style w:type="paragraph" w:default="1" w:styleId="Normal">
     <w:name w:val="Normal"/>
     <w:qFormat/>
-    <w:rsid w:val="00736936"/>
+    <w:rsid w:val="00484771"/>
   </w:style>
   <w:style w:type="paragraph" w:styleId="Heading1">
     <w:name w:val="heading 1"/>
@@ -2507,7 +1704,7 @@
     <w:link w:val="Heading1Char"/>
     <w:uiPriority w:val="9"/>
     <w:qFormat/>
-    <w:rsid w:val="00736936"/>
+    <w:rsid w:val="00484771"/>
     <w:pPr>
       <w:keepNext/>
       <w:keepLines/>
@@ -2529,7 +1726,7 @@
     <w:uiPriority w:val="9"/>
     <w:unhideWhenUsed/>
     <w:qFormat/>
-    <w:rsid w:val="00736936"/>
+    <w:rsid w:val="00484771"/>
     <w:pPr>
       <w:keepNext/>
       <w:keepLines/>
@@ -2551,7 +1748,7 @@
     <w:uiPriority w:val="9"/>
     <w:unhideWhenUsed/>
     <w:qFormat/>
-    <w:rsid w:val="00736936"/>
+    <w:rsid w:val="00484771"/>
     <w:pPr>
       <w:keepNext/>
       <w:keepLines/>
@@ -2573,7 +1770,7 @@
     <w:uiPriority w:val="9"/>
     <w:unhideWhenUsed/>
     <w:qFormat/>
-    <w:rsid w:val="00736936"/>
+    <w:rsid w:val="00484771"/>
     <w:pPr>
       <w:keepNext/>
       <w:keepLines/>
@@ -2594,7 +1791,7 @@
     <w:uiPriority w:val="9"/>
     <w:unhideWhenUsed/>
     <w:qFormat/>
-    <w:rsid w:val="00736936"/>
+    <w:rsid w:val="00484771"/>
     <w:pPr>
       <w:keepNext/>
       <w:keepLines/>
@@ -2616,7 +1813,7 @@
     <w:uiPriority w:val="9"/>
     <w:unhideWhenUsed/>
     <w:qFormat/>
-    <w:rsid w:val="00736936"/>
+    <w:rsid w:val="00484771"/>
     <w:pPr>
       <w:keepNext/>
       <w:keepLines/>
@@ -2640,7 +1837,7 @@
     <w:uiPriority w:val="9"/>
     <w:unhideWhenUsed/>
     <w:qFormat/>
-    <w:rsid w:val="00736936"/>
+    <w:rsid w:val="00484771"/>
     <w:pPr>
       <w:keepNext/>
       <w:keepLines/>
@@ -2664,7 +1861,7 @@
     <w:uiPriority w:val="9"/>
     <w:unhideWhenUsed/>
     <w:qFormat/>
-    <w:rsid w:val="00736936"/>
+    <w:rsid w:val="00484771"/>
     <w:pPr>
       <w:keepNext/>
       <w:keepLines/>
@@ -2686,7 +1883,7 @@
     <w:uiPriority w:val="9"/>
     <w:unhideWhenUsed/>
     <w:qFormat/>
-    <w:rsid w:val="00736936"/>
+    <w:rsid w:val="00484771"/>
     <w:pPr>
       <w:keepNext/>
       <w:keepLines/>
@@ -2705,7 +1902,6 @@
   <w:style w:type="character" w:default="1" w:styleId="DefaultParagraphFont">
     <w:name w:val="Default Paragraph Font"/>
     <w:uiPriority w:val="1"/>
-    <w:semiHidden/>
     <w:unhideWhenUsed/>
   </w:style>
   <w:style w:type="table" w:default="1" w:styleId="TableNormal">
@@ -2755,7 +1951,7 @@
     <w:link w:val="TitleChar"/>
     <w:uiPriority w:val="10"/>
     <w:qFormat/>
-    <w:rsid w:val="00736936"/>
+    <w:rsid w:val="00484771"/>
     <w:pPr>
       <w:spacing w:after="0" w:line="240" w:lineRule="auto"/>
       <w:contextualSpacing/>
@@ -2775,7 +1971,7 @@
     <w:link w:val="SubtitleChar"/>
     <w:uiPriority w:val="11"/>
     <w:qFormat/>
-    <w:rsid w:val="00736936"/>
+    <w:rsid w:val="00484771"/>
     <w:pPr>
       <w:numPr>
         <w:ilvl w:val="1"/>
@@ -2851,6 +2047,20 @@
         <w:right w:w="108" w:type="dxa"/>
       </w:tblCellMar>
     </w:tblPr>
+    <w:tblStylePr w:type="firstRow">
+      <w:tblPr>
+        <w:jc w:val="left"/>
+      </w:tblPr>
+      <w:trPr>
+        <w:jc w:val="left"/>
+      </w:trPr>
+      <w:tcPr>
+        <w:tcBorders>
+          <w:bottom w:val="single" w:sz="0" w:space="0" w:color="auto"/>
+        </w:tcBorders>
+        <w:vAlign w:val="bottom"/>
+      </w:tcPr>
+    </w:tblStylePr>
   </w:style>
   <w:style w:type="paragraph" w:customStyle="1" w:styleId="DefinitionTerm">
     <w:name w:val="Definition Term"/>
@@ -2877,7 +2087,7 @@
     <w:uiPriority w:val="35"/>
     <w:unhideWhenUsed/>
     <w:qFormat/>
-    <w:rsid w:val="00736936"/>
+    <w:rsid w:val="00484771"/>
     <w:pPr>
       <w:spacing w:line="240" w:lineRule="auto"/>
     </w:pPr>
@@ -2979,7 +2189,7 @@
     <w:uiPriority w:val="39"/>
     <w:unhideWhenUsed/>
     <w:qFormat/>
-    <w:rsid w:val="00736936"/>
+    <w:rsid w:val="00484771"/>
     <w:pPr>
       <w:outlineLvl w:val="9"/>
     </w:pPr>
@@ -3401,103 +2611,12 @@
       <w:sz w:val="22"/>
     </w:rPr>
   </w:style>
-  <w:style w:type="paragraph" w:styleId="Header">
-    <w:name w:val="header"/>
-    <w:basedOn w:val="Normal"/>
-    <w:link w:val="HeaderChar"/>
-    <w:unhideWhenUsed/>
-    <w:rsid w:val="00941C6B"/>
-    <w:pPr>
-      <w:tabs>
-        <w:tab w:val="center" w:pos="4680"/>
-        <w:tab w:val="right" w:pos="9360"/>
-      </w:tabs>
-      <w:spacing w:after="0"/>
-    </w:pPr>
-  </w:style>
-  <w:style w:type="character" w:customStyle="1" w:styleId="HeaderChar">
-    <w:name w:val="Header Char"/>
-    <w:basedOn w:val="DefaultParagraphFont"/>
-    <w:link w:val="Header"/>
-    <w:rsid w:val="00941C6B"/>
-  </w:style>
-  <w:style w:type="paragraph" w:styleId="Footer">
-    <w:name w:val="footer"/>
-    <w:basedOn w:val="Normal"/>
-    <w:link w:val="FooterChar"/>
-    <w:unhideWhenUsed/>
-    <w:rsid w:val="00941C6B"/>
-    <w:pPr>
-      <w:tabs>
-        <w:tab w:val="center" w:pos="4680"/>
-        <w:tab w:val="right" w:pos="9360"/>
-      </w:tabs>
-      <w:spacing w:after="0"/>
-    </w:pPr>
-  </w:style>
-  <w:style w:type="character" w:customStyle="1" w:styleId="FooterChar">
-    <w:name w:val="Footer Char"/>
-    <w:basedOn w:val="DefaultParagraphFont"/>
-    <w:link w:val="Footer"/>
-    <w:rsid w:val="00941C6B"/>
-  </w:style>
-  <w:style w:type="character" w:styleId="UnresolvedMention">
-    <w:name w:val="Unresolved Mention"/>
-    <w:basedOn w:val="DefaultParagraphFont"/>
-    <w:uiPriority w:val="99"/>
-    <w:semiHidden/>
-    <w:unhideWhenUsed/>
-    <w:rsid w:val="009F245E"/>
-    <w:rPr>
-      <w:color w:val="605E5C"/>
-      <w:shd w:val="clear" w:color="auto" w:fill="E1DFDD"/>
-    </w:rPr>
-  </w:style>
-  <w:style w:type="character" w:styleId="FollowedHyperlink">
-    <w:name w:val="FollowedHyperlink"/>
-    <w:basedOn w:val="DefaultParagraphFont"/>
-    <w:semiHidden/>
-    <w:unhideWhenUsed/>
-    <w:rsid w:val="003B5F3F"/>
-    <w:rPr>
-      <w:color w:val="008575" w:themeColor="followedHyperlink"/>
-      <w:u w:val="single"/>
-    </w:rPr>
-  </w:style>
-  <w:style w:type="paragraph" w:styleId="BalloonText">
-    <w:name w:val="Balloon Text"/>
-    <w:basedOn w:val="Normal"/>
-    <w:link w:val="BalloonTextChar"/>
-    <w:semiHidden/>
-    <w:unhideWhenUsed/>
-    <w:rsid w:val="00D6349A"/>
-    <w:pPr>
-      <w:spacing w:after="0"/>
-    </w:pPr>
-    <w:rPr>
-      <w:rFonts w:ascii="Segoe UI" w:hAnsi="Segoe UI" w:cs="Segoe UI"/>
-      <w:sz w:val="18"/>
-      <w:szCs w:val="18"/>
-    </w:rPr>
-  </w:style>
-  <w:style w:type="character" w:customStyle="1" w:styleId="BalloonTextChar">
-    <w:name w:val="Balloon Text Char"/>
-    <w:basedOn w:val="DefaultParagraphFont"/>
-    <w:link w:val="BalloonText"/>
-    <w:semiHidden/>
-    <w:rsid w:val="00D6349A"/>
-    <w:rPr>
-      <w:rFonts w:ascii="Segoe UI" w:hAnsi="Segoe UI" w:cs="Segoe UI"/>
-      <w:sz w:val="18"/>
-      <w:szCs w:val="18"/>
-    </w:rPr>
-  </w:style>
   <w:style w:type="character" w:customStyle="1" w:styleId="Heading1Char">
     <w:name w:val="Heading 1 Char"/>
     <w:basedOn w:val="DefaultParagraphFont"/>
     <w:link w:val="Heading1"/>
     <w:uiPriority w:val="9"/>
-    <w:rsid w:val="00736936"/>
+    <w:rsid w:val="00484771"/>
     <w:rPr>
       <w:rFonts w:asciiTheme="majorHAnsi" w:eastAsiaTheme="majorEastAsia" w:hAnsiTheme="majorHAnsi" w:cstheme="majorBidi"/>
       <w:color w:val="006357" w:themeColor="accent1" w:themeShade="BF"/>
@@ -3510,7 +2629,7 @@
     <w:basedOn w:val="DefaultParagraphFont"/>
     <w:link w:val="Heading2"/>
     <w:uiPriority w:val="9"/>
-    <w:rsid w:val="00736936"/>
+    <w:rsid w:val="00484771"/>
     <w:rPr>
       <w:rFonts w:asciiTheme="majorHAnsi" w:eastAsiaTheme="majorEastAsia" w:hAnsiTheme="majorHAnsi" w:cstheme="majorBidi"/>
       <w:color w:val="404040" w:themeColor="text1" w:themeTint="BF"/>
@@ -3523,7 +2642,7 @@
     <w:basedOn w:val="DefaultParagraphFont"/>
     <w:link w:val="Heading3"/>
     <w:uiPriority w:val="9"/>
-    <w:rsid w:val="00736936"/>
+    <w:rsid w:val="00484771"/>
     <w:rPr>
       <w:rFonts w:asciiTheme="majorHAnsi" w:eastAsiaTheme="majorEastAsia" w:hAnsiTheme="majorHAnsi" w:cstheme="majorBidi"/>
       <w:color w:val="274B47" w:themeColor="text2"/>
@@ -3536,7 +2655,7 @@
     <w:basedOn w:val="DefaultParagraphFont"/>
     <w:link w:val="Heading4"/>
     <w:uiPriority w:val="9"/>
-    <w:rsid w:val="00736936"/>
+    <w:rsid w:val="00484771"/>
     <w:rPr>
       <w:rFonts w:asciiTheme="majorHAnsi" w:eastAsiaTheme="majorEastAsia" w:hAnsiTheme="majorHAnsi" w:cstheme="majorBidi"/>
       <w:sz w:val="22"/>
@@ -3548,7 +2667,7 @@
     <w:basedOn w:val="DefaultParagraphFont"/>
     <w:link w:val="Heading5"/>
     <w:uiPriority w:val="9"/>
-    <w:rsid w:val="00736936"/>
+    <w:rsid w:val="00484771"/>
     <w:rPr>
       <w:rFonts w:asciiTheme="majorHAnsi" w:eastAsiaTheme="majorEastAsia" w:hAnsiTheme="majorHAnsi" w:cstheme="majorBidi"/>
       <w:color w:val="274B47" w:themeColor="text2"/>
@@ -3561,7 +2680,7 @@
     <w:basedOn w:val="DefaultParagraphFont"/>
     <w:link w:val="Heading6"/>
     <w:uiPriority w:val="9"/>
-    <w:rsid w:val="00736936"/>
+    <w:rsid w:val="00484771"/>
     <w:rPr>
       <w:rFonts w:asciiTheme="majorHAnsi" w:eastAsiaTheme="majorEastAsia" w:hAnsiTheme="majorHAnsi" w:cstheme="majorBidi"/>
       <w:i/>
@@ -3576,7 +2695,7 @@
     <w:basedOn w:val="DefaultParagraphFont"/>
     <w:link w:val="Heading7"/>
     <w:uiPriority w:val="9"/>
-    <w:rsid w:val="00736936"/>
+    <w:rsid w:val="00484771"/>
     <w:rPr>
       <w:rFonts w:asciiTheme="majorHAnsi" w:eastAsiaTheme="majorEastAsia" w:hAnsiTheme="majorHAnsi" w:cstheme="majorBidi"/>
       <w:i/>
@@ -3591,7 +2710,7 @@
     <w:basedOn w:val="DefaultParagraphFont"/>
     <w:link w:val="Heading8"/>
     <w:uiPriority w:val="9"/>
-    <w:rsid w:val="00736936"/>
+    <w:rsid w:val="00484771"/>
     <w:rPr>
       <w:rFonts w:asciiTheme="majorHAnsi" w:eastAsiaTheme="majorEastAsia" w:hAnsiTheme="majorHAnsi" w:cstheme="majorBidi"/>
       <w:b/>
@@ -3604,7 +2723,7 @@
     <w:basedOn w:val="DefaultParagraphFont"/>
     <w:link w:val="Heading9"/>
     <w:uiPriority w:val="9"/>
-    <w:rsid w:val="00736936"/>
+    <w:rsid w:val="00484771"/>
     <w:rPr>
       <w:rFonts w:asciiTheme="majorHAnsi" w:eastAsiaTheme="majorEastAsia" w:hAnsiTheme="majorHAnsi" w:cstheme="majorBidi"/>
       <w:b/>
@@ -3619,7 +2738,7 @@
     <w:basedOn w:val="DefaultParagraphFont"/>
     <w:link w:val="Title"/>
     <w:uiPriority w:val="10"/>
-    <w:rsid w:val="00736936"/>
+    <w:rsid w:val="00484771"/>
     <w:rPr>
       <w:rFonts w:asciiTheme="majorHAnsi" w:eastAsiaTheme="majorEastAsia" w:hAnsiTheme="majorHAnsi" w:cstheme="majorBidi"/>
       <w:color w:val="008575" w:themeColor="accent1"/>
@@ -3633,7 +2752,7 @@
     <w:basedOn w:val="DefaultParagraphFont"/>
     <w:link w:val="Subtitle"/>
     <w:uiPriority w:val="11"/>
-    <w:rsid w:val="00736936"/>
+    <w:rsid w:val="00484771"/>
     <w:rPr>
       <w:rFonts w:asciiTheme="majorHAnsi" w:eastAsiaTheme="majorEastAsia" w:hAnsiTheme="majorHAnsi" w:cstheme="majorBidi"/>
       <w:sz w:val="24"/>
@@ -3645,7 +2764,7 @@
     <w:basedOn w:val="DefaultParagraphFont"/>
     <w:uiPriority w:val="22"/>
     <w:qFormat/>
-    <w:rsid w:val="00736936"/>
+    <w:rsid w:val="00484771"/>
     <w:rPr>
       <w:b/>
       <w:bCs/>
@@ -3656,7 +2775,7 @@
     <w:basedOn w:val="DefaultParagraphFont"/>
     <w:uiPriority w:val="20"/>
     <w:qFormat/>
-    <w:rsid w:val="00736936"/>
+    <w:rsid w:val="00484771"/>
     <w:rPr>
       <w:i/>
       <w:iCs/>
@@ -3666,7 +2785,7 @@
     <w:name w:val="No Spacing"/>
     <w:uiPriority w:val="1"/>
     <w:qFormat/>
-    <w:rsid w:val="00736936"/>
+    <w:rsid w:val="00484771"/>
     <w:pPr>
       <w:spacing w:after="0" w:line="240" w:lineRule="auto"/>
     </w:pPr>
@@ -3678,7 +2797,7 @@
     <w:link w:val="QuoteChar"/>
     <w:uiPriority w:val="29"/>
     <w:qFormat/>
-    <w:rsid w:val="00736936"/>
+    <w:rsid w:val="00484771"/>
     <w:pPr>
       <w:spacing w:before="160"/>
       <w:ind w:left="720" w:right="720"/>
@@ -3694,7 +2813,7 @@
     <w:basedOn w:val="DefaultParagraphFont"/>
     <w:link w:val="Quote"/>
     <w:uiPriority w:val="29"/>
-    <w:rsid w:val="00736936"/>
+    <w:rsid w:val="00484771"/>
     <w:rPr>
       <w:i/>
       <w:iCs/>
@@ -3708,7 +2827,7 @@
     <w:link w:val="IntenseQuoteChar"/>
     <w:uiPriority w:val="30"/>
     <w:qFormat/>
-    <w:rsid w:val="00736936"/>
+    <w:rsid w:val="00484771"/>
     <w:pPr>
       <w:pBdr>
         <w:left w:val="single" w:sz="18" w:space="12" w:color="008575" w:themeColor="accent1"/>
@@ -3728,7 +2847,7 @@
     <w:basedOn w:val="DefaultParagraphFont"/>
     <w:link w:val="IntenseQuote"/>
     <w:uiPriority w:val="30"/>
-    <w:rsid w:val="00736936"/>
+    <w:rsid w:val="00484771"/>
     <w:rPr>
       <w:rFonts w:asciiTheme="majorHAnsi" w:eastAsiaTheme="majorEastAsia" w:hAnsiTheme="majorHAnsi" w:cstheme="majorBidi"/>
       <w:color w:val="008575" w:themeColor="accent1"/>
@@ -3741,7 +2860,7 @@
     <w:basedOn w:val="DefaultParagraphFont"/>
     <w:uiPriority w:val="19"/>
     <w:qFormat/>
-    <w:rsid w:val="00736936"/>
+    <w:rsid w:val="00484771"/>
     <w:rPr>
       <w:i/>
       <w:iCs/>
@@ -3753,7 +2872,7 @@
     <w:basedOn w:val="DefaultParagraphFont"/>
     <w:uiPriority w:val="21"/>
     <w:qFormat/>
-    <w:rsid w:val="00736936"/>
+    <w:rsid w:val="00484771"/>
     <w:rPr>
       <w:b/>
       <w:bCs/>
@@ -3766,7 +2885,7 @@
     <w:basedOn w:val="DefaultParagraphFont"/>
     <w:uiPriority w:val="31"/>
     <w:qFormat/>
-    <w:rsid w:val="00736936"/>
+    <w:rsid w:val="00484771"/>
     <w:rPr>
       <w:smallCaps/>
       <w:color w:val="404040" w:themeColor="text1" w:themeTint="BF"/>
@@ -3778,7 +2897,7 @@
     <w:basedOn w:val="DefaultParagraphFont"/>
     <w:uiPriority w:val="32"/>
     <w:qFormat/>
-    <w:rsid w:val="00736936"/>
+    <w:rsid w:val="00484771"/>
     <w:rPr>
       <w:b/>
       <w:bCs/>
@@ -3792,11 +2911,74 @@
     <w:basedOn w:val="DefaultParagraphFont"/>
     <w:uiPriority w:val="33"/>
     <w:qFormat/>
-    <w:rsid w:val="00736936"/>
-    <w:rPr>
-      <w:b/>
-      <w:bCs/>
-      <w:smallCaps/>
+    <w:rsid w:val="00484771"/>
+    <w:rPr>
+      <w:b/>
+      <w:bCs/>
+      <w:smallCaps/>
+    </w:rPr>
+  </w:style>
+  <w:style w:type="paragraph" w:styleId="Header">
+    <w:name w:val="header"/>
+    <w:basedOn w:val="Normal"/>
+    <w:link w:val="HeaderChar"/>
+    <w:unhideWhenUsed/>
+    <w:rsid w:val="00484771"/>
+    <w:pPr>
+      <w:tabs>
+        <w:tab w:val="center" w:pos="4680"/>
+        <w:tab w:val="right" w:pos="9360"/>
+      </w:tabs>
+      <w:spacing w:after="0" w:line="240" w:lineRule="auto"/>
+    </w:pPr>
+  </w:style>
+  <w:style w:type="character" w:customStyle="1" w:styleId="HeaderChar">
+    <w:name w:val="Header Char"/>
+    <w:basedOn w:val="DefaultParagraphFont"/>
+    <w:link w:val="Header"/>
+    <w:rsid w:val="00484771"/>
+  </w:style>
+  <w:style w:type="paragraph" w:styleId="Footer">
+    <w:name w:val="footer"/>
+    <w:basedOn w:val="Normal"/>
+    <w:link w:val="FooterChar"/>
+    <w:unhideWhenUsed/>
+    <w:rsid w:val="00484771"/>
+    <w:pPr>
+      <w:tabs>
+        <w:tab w:val="center" w:pos="4680"/>
+        <w:tab w:val="right" w:pos="9360"/>
+      </w:tabs>
+      <w:spacing w:after="0" w:line="240" w:lineRule="auto"/>
+    </w:pPr>
+  </w:style>
+  <w:style w:type="character" w:customStyle="1" w:styleId="FooterChar">
+    <w:name w:val="Footer Char"/>
+    <w:basedOn w:val="DefaultParagraphFont"/>
+    <w:link w:val="Footer"/>
+    <w:rsid w:val="00484771"/>
+  </w:style>
+  <w:style w:type="paragraph" w:styleId="ListParagraph">
+    <w:name w:val="List Paragraph"/>
+    <w:basedOn w:val="Normal"/>
+    <w:uiPriority w:val="34"/>
+    <w:qFormat/>
+    <w:rsid w:val="00484771"/>
+    <w:pPr>
+      <w:ind w:left="720"/>
+      <w:contextualSpacing/>
+    </w:pPr>
+  </w:style>
+  <w:style w:type="character" w:styleId="UnresolvedMention">
+    <w:name w:val="Unresolved Mention"/>
+    <w:basedOn w:val="DefaultParagraphFont"/>
+    <w:uiPriority w:val="99"/>
+    <w:semiHidden/>
+    <w:unhideWhenUsed/>
+    <w:rsid w:val="00680513"/>
+    <w:rPr>
+      <w:color w:val="605E5C"/>
+      <w:shd w:val="clear" w:color="auto" w:fill="E1DFDD"/>
     </w:rPr>
   </w:style>
 </w:styles>

</xml_diff>